<commit_message>
added some figures and fixed some formatting
</commit_message>
<xml_diff>
--- a/ritchie_dissertation_2015.docx
+++ b/ritchie_dissertation_2015.docx
@@ -6,8 +6,6 @@
       <w:pPr>
         <w:pStyle w:val="textcentered"/>
       </w:pPr>
-      <w:bookmarkStart w:id="0" w:name="_GoBack"/>
-      <w:bookmarkEnd w:id="0"/>
     </w:p>
     <w:p>
       <w:pPr>
@@ -61,9 +59,11 @@
       <w:pPr>
         <w:pStyle w:val="textcentered"/>
       </w:pPr>
+      <w:proofErr w:type="gramStart"/>
       <w:r>
         <w:t>by</w:t>
       </w:r>
+      <w:proofErr w:type="gramEnd"/>
     </w:p>
     <w:p>
       <w:pPr>
@@ -112,6 +112,7 @@
         <w:pStyle w:val="hiddentext"/>
       </w:pPr>
       <w:r>
+        <w:lastRenderedPageBreak/>
         <w:t>HIDDEN TEXT: NOTE: this page in hard copy with all original signatures must be submitted with the dissertation to the Graduate School; this is required whether the document is in electronic format or on paper. Whereas, the page included in the electronic document will be unsigned unless it is scanned in.</w:t>
       </w:r>
     </w:p>
@@ -372,9 +373,6 @@
                 <w:tab w:val="left" w:pos="3960"/>
               </w:tabs>
             </w:pPr>
-            <w:r>
-              <w:t>&lt;Member's Name&gt;</w:t>
-            </w:r>
           </w:p>
         </w:tc>
       </w:tr>
@@ -397,6 +395,9 @@
       </w:pPr>
       <w:r>
         <w:br w:type="page"/>
+      </w:r>
+      <w:r>
+        <w:lastRenderedPageBreak/>
         <w:t>&lt;Title of dissertation or treatise, double-spaced,</w:t>
       </w:r>
     </w:p>
@@ -408,8 +409,13 @@
           <w:numId w:val="0"/>
         </w:numPr>
       </w:pPr>
-      <w:r>
-        <w:t>may be in ALL CAPITALS or Upper and Lower Case,</w:t>
+      <w:proofErr w:type="gramStart"/>
+      <w:r>
+        <w:t>may</w:t>
+      </w:r>
+      <w:proofErr w:type="gramEnd"/>
+      <w:r>
+        <w:t xml:space="preserve"> be in ALL CAPITALS or Upper and Lower Case,</w:t>
       </w:r>
       <w:r>
         <w:br/>
@@ -434,9 +440,11 @@
           <w:numId w:val="0"/>
         </w:numPr>
       </w:pPr>
+      <w:proofErr w:type="gramStart"/>
       <w:r>
         <w:t>by</w:t>
       </w:r>
+      <w:proofErr w:type="gramEnd"/>
     </w:p>
     <w:p>
       <w:pPr>
@@ -505,24 +513,39 @@
       <w:pPr>
         <w:pStyle w:val="textcentered"/>
       </w:pPr>
-      <w:r>
-        <w:t xml:space="preserve">in Partial Fulfillment </w:t>
+      <w:proofErr w:type="gramStart"/>
+      <w:r>
+        <w:t>in</w:t>
+      </w:r>
+      <w:proofErr w:type="gramEnd"/>
+      <w:r>
+        <w:t xml:space="preserve"> Partial Fulfillment </w:t>
       </w:r>
     </w:p>
     <w:p>
       <w:pPr>
         <w:pStyle w:val="textcentered"/>
       </w:pPr>
-      <w:r>
-        <w:t>of the Requirements</w:t>
+      <w:proofErr w:type="gramStart"/>
+      <w:r>
+        <w:t>of</w:t>
+      </w:r>
+      <w:proofErr w:type="gramEnd"/>
+      <w:r>
+        <w:t xml:space="preserve"> the Requirements</w:t>
       </w:r>
     </w:p>
     <w:p>
       <w:pPr>
         <w:pStyle w:val="textcentered"/>
       </w:pPr>
-      <w:r>
-        <w:t xml:space="preserve">for the Degree of </w:t>
+      <w:proofErr w:type="gramStart"/>
+      <w:r>
+        <w:t>for</w:t>
+      </w:r>
+      <w:proofErr w:type="gramEnd"/>
+      <w:r>
+        <w:t xml:space="preserve"> the Degree of </w:t>
       </w:r>
     </w:p>
     <w:p>
@@ -616,6 +639,7 @@
         </w:numPr>
       </w:pPr>
       <w:r>
+        <w:lastRenderedPageBreak/>
         <w:t>&lt;Title of dissertation or treatise, double-spaced,</w:t>
       </w:r>
       <w:r>
@@ -668,8 +692,13 @@
         <w:ind w:left="720" w:firstLine="0"/>
       </w:pPr>
       <w:r>
-        <w:t>&lt;Abstract: May not exceed 350 words. It should be a continuous description, not disconnected notes or an outline.&gt;</w:t>
-      </w:r>
+        <w:t>&lt;Abstract: May not exceed 350 words. It should be a continuous description, not disconnected notes or an outline</w:t>
+      </w:r>
+      <w:proofErr w:type="gramStart"/>
+      <w:r>
+        <w:t>.&gt;</w:t>
+      </w:r>
+      <w:proofErr w:type="gramEnd"/>
     </w:p>
     <w:p>
       <w:pPr>
@@ -681,6 +710,9 @@
       </w:pPr>
       <w:r>
         <w:br w:type="page"/>
+      </w:r>
+      <w:r>
+        <w:lastRenderedPageBreak/>
         <w:t>Table of Contents</w:t>
       </w:r>
     </w:p>
@@ -742,7 +774,7 @@
         <w:rPr>
           <w:noProof/>
         </w:rPr>
-        <w:instrText xml:space="preserve"> PAGEREF _Toc297821062 \h </w:instrText>
+        <w:instrText xml:space="preserve"> PAGEREF _Toc297821971 \h </w:instrText>
       </w:r>
       <w:r>
         <w:rPr>
@@ -759,7 +791,7 @@
         <w:rPr>
           <w:noProof/>
         </w:rPr>
-        <w:t>x</w:t>
+        <w:t>ix</w:t>
       </w:r>
       <w:r>
         <w:rPr>
@@ -800,7 +832,7 @@
         <w:rPr>
           <w:noProof/>
         </w:rPr>
-        <w:instrText xml:space="preserve"> PAGEREF _Toc297821063 \h </w:instrText>
+        <w:instrText xml:space="preserve"> PAGEREF _Toc297821972 \h </w:instrText>
       </w:r>
       <w:r>
         <w:rPr>
@@ -817,7 +849,7 @@
         <w:rPr>
           <w:noProof/>
         </w:rPr>
-        <w:t>xi</w:t>
+        <w:t>x</w:t>
       </w:r>
       <w:r>
         <w:rPr>
@@ -858,7 +890,7 @@
         <w:rPr>
           <w:noProof/>
         </w:rPr>
-        <w:instrText xml:space="preserve"> PAGEREF _Toc297821064 \h </w:instrText>
+        <w:instrText xml:space="preserve"> PAGEREF _Toc297821973 \h </w:instrText>
       </w:r>
       <w:r>
         <w:rPr>
@@ -875,7 +907,7 @@
         <w:rPr>
           <w:noProof/>
         </w:rPr>
-        <w:t>xii</w:t>
+        <w:t>xi</w:t>
       </w:r>
       <w:r>
         <w:rPr>
@@ -1001,7 +1033,7 @@
         <w:rPr>
           <w:noProof/>
         </w:rPr>
-        <w:instrText xml:space="preserve"> PAGEREF _Toc297821065 \h </w:instrText>
+        <w:instrText xml:space="preserve"> PAGEREF _Toc297821974 \h </w:instrText>
       </w:r>
       <w:r>
         <w:rPr>
@@ -1144,7 +1176,7 @@
         <w:rPr>
           <w:noProof/>
         </w:rPr>
-        <w:instrText xml:space="preserve"> PAGEREF _Toc297821066 \h </w:instrText>
+        <w:instrText xml:space="preserve"> PAGEREF _Toc297821975 \h </w:instrText>
       </w:r>
       <w:r>
         <w:rPr>
@@ -1209,7 +1241,7 @@
         <w:rPr>
           <w:noProof/>
         </w:rPr>
-        <w:instrText xml:space="preserve"> PAGEREF _Toc297821067 \h </w:instrText>
+        <w:instrText xml:space="preserve"> PAGEREF _Toc297821976 \h </w:instrText>
       </w:r>
       <w:r>
         <w:rPr>
@@ -1267,7 +1299,7 @@
         <w:rPr>
           <w:noProof/>
         </w:rPr>
-        <w:instrText xml:space="preserve"> PAGEREF _Toc297821068 \h </w:instrText>
+        <w:instrText xml:space="preserve"> PAGEREF _Toc297821977 \h </w:instrText>
       </w:r>
       <w:r>
         <w:rPr>
@@ -1325,7 +1357,7 @@
         <w:rPr>
           <w:noProof/>
         </w:rPr>
-        <w:instrText xml:space="preserve"> PAGEREF _Toc297821069 \h </w:instrText>
+        <w:instrText xml:space="preserve"> PAGEREF _Toc297821978 \h </w:instrText>
       </w:r>
       <w:r>
         <w:rPr>
@@ -1342,7 +1374,7 @@
         <w:rPr>
           <w:noProof/>
         </w:rPr>
-        <w:t>10</w:t>
+        <w:t>12</w:t>
       </w:r>
       <w:r>
         <w:rPr>
@@ -1383,7 +1415,7 @@
         <w:rPr>
           <w:noProof/>
         </w:rPr>
-        <w:instrText xml:space="preserve"> PAGEREF _Toc297821070 \h </w:instrText>
+        <w:instrText xml:space="preserve"> PAGEREF _Toc297821979 \h </w:instrText>
       </w:r>
       <w:r>
         <w:rPr>
@@ -1400,7 +1432,7 @@
         <w:rPr>
           <w:noProof/>
         </w:rPr>
-        <w:t>15</w:t>
+        <w:t>18</w:t>
       </w:r>
       <w:r>
         <w:rPr>
@@ -1441,7 +1473,7 @@
         <w:rPr>
           <w:noProof/>
         </w:rPr>
-        <w:instrText xml:space="preserve"> PAGEREF _Toc297821071 \h </w:instrText>
+        <w:instrText xml:space="preserve"> PAGEREF _Toc297821980 \h </w:instrText>
       </w:r>
       <w:r>
         <w:rPr>
@@ -1458,7 +1490,7 @@
         <w:rPr>
           <w:noProof/>
         </w:rPr>
-        <w:t>16</w:t>
+        <w:t>19</w:t>
       </w:r>
       <w:r>
         <w:rPr>
@@ -1584,7 +1616,7 @@
         <w:rPr>
           <w:noProof/>
         </w:rPr>
-        <w:instrText xml:space="preserve"> PAGEREF _Toc297821072 \h </w:instrText>
+        <w:instrText xml:space="preserve"> PAGEREF _Toc297821981 \h </w:instrText>
       </w:r>
       <w:r>
         <w:rPr>
@@ -1601,7 +1633,7 @@
         <w:rPr>
           <w:noProof/>
         </w:rPr>
-        <w:t>17</w:t>
+        <w:t>20</w:t>
       </w:r>
       <w:r>
         <w:rPr>
@@ -1642,7 +1674,7 @@
         <w:rPr>
           <w:noProof/>
         </w:rPr>
-        <w:instrText xml:space="preserve"> PAGEREF _Toc297821073 \h </w:instrText>
+        <w:instrText xml:space="preserve"> PAGEREF _Toc297821982 \h </w:instrText>
       </w:r>
       <w:r>
         <w:rPr>
@@ -1659,7 +1691,7 @@
         <w:rPr>
           <w:noProof/>
         </w:rPr>
-        <w:t>17</w:t>
+        <w:t>20</w:t>
       </w:r>
       <w:r>
         <w:rPr>
@@ -1700,7 +1732,7 @@
         <w:rPr>
           <w:noProof/>
         </w:rPr>
-        <w:instrText xml:space="preserve"> PAGEREF _Toc297821074 \h </w:instrText>
+        <w:instrText xml:space="preserve"> PAGEREF _Toc297821983 \h </w:instrText>
       </w:r>
       <w:r>
         <w:rPr>
@@ -1717,7 +1749,7 @@
         <w:rPr>
           <w:noProof/>
         </w:rPr>
-        <w:t>17</w:t>
+        <w:t>20</w:t>
       </w:r>
       <w:r>
         <w:rPr>
@@ -1740,6 +1772,7 @@
         <w:rPr>
           <w:noProof/>
         </w:rPr>
+        <w:lastRenderedPageBreak/>
         <w:t>3.1.2 Hybrid Solvent Reaction Field Electrostatics and Solute Coulomb Field</w:t>
       </w:r>
       <w:r>
@@ -1758,7 +1791,7 @@
         <w:rPr>
           <w:noProof/>
         </w:rPr>
-        <w:instrText xml:space="preserve"> PAGEREF _Toc297821075 \h </w:instrText>
+        <w:instrText xml:space="preserve"> PAGEREF _Toc297821984 \h </w:instrText>
       </w:r>
       <w:r>
         <w:rPr>
@@ -1775,7 +1808,7 @@
         <w:rPr>
           <w:noProof/>
         </w:rPr>
-        <w:t>17</w:t>
+        <w:t>20</w:t>
       </w:r>
       <w:r>
         <w:rPr>
@@ -1816,7 +1849,7 @@
         <w:rPr>
           <w:noProof/>
         </w:rPr>
-        <w:instrText xml:space="preserve"> PAGEREF _Toc297821076 \h </w:instrText>
+        <w:instrText xml:space="preserve"> PAGEREF _Toc297821985 \h </w:instrText>
       </w:r>
       <w:r>
         <w:rPr>
@@ -1833,7 +1866,7 @@
         <w:rPr>
           <w:noProof/>
         </w:rPr>
-        <w:t>18</w:t>
+        <w:t>21</w:t>
       </w:r>
       <w:r>
         <w:rPr>
@@ -1874,7 +1907,7 @@
         <w:rPr>
           <w:noProof/>
         </w:rPr>
-        <w:instrText xml:space="preserve"> PAGEREF _Toc297821077 \h </w:instrText>
+        <w:instrText xml:space="preserve"> PAGEREF _Toc297821986 \h </w:instrText>
       </w:r>
       <w:r>
         <w:rPr>
@@ -1891,7 +1924,7 @@
         <w:rPr>
           <w:noProof/>
         </w:rPr>
-        <w:t>18</w:t>
+        <w:t>21</w:t>
       </w:r>
       <w:r>
         <w:rPr>
@@ -1932,7 +1965,7 @@
         <w:rPr>
           <w:noProof/>
         </w:rPr>
-        <w:instrText xml:space="preserve"> PAGEREF _Toc297821078 \h </w:instrText>
+        <w:instrText xml:space="preserve"> PAGEREF _Toc297821987 \h </w:instrText>
       </w:r>
       <w:r>
         <w:rPr>
@@ -1949,7 +1982,7 @@
         <w:rPr>
           <w:noProof/>
         </w:rPr>
-        <w:t>18</w:t>
+        <w:t>21</w:t>
       </w:r>
       <w:r>
         <w:rPr>
@@ -1990,7 +2023,7 @@
         <w:rPr>
           <w:noProof/>
         </w:rPr>
-        <w:instrText xml:space="preserve"> PAGEREF _Toc297821079 \h </w:instrText>
+        <w:instrText xml:space="preserve"> PAGEREF _Toc297821988 \h </w:instrText>
       </w:r>
       <w:r>
         <w:rPr>
@@ -2007,7 +2040,7 @@
         <w:rPr>
           <w:noProof/>
         </w:rPr>
-        <w:t>18</w:t>
+        <w:t>21</w:t>
       </w:r>
       <w:r>
         <w:rPr>
@@ -2048,7 +2081,7 @@
         <w:rPr>
           <w:noProof/>
         </w:rPr>
-        <w:instrText xml:space="preserve"> PAGEREF _Toc297821080 \h </w:instrText>
+        <w:instrText xml:space="preserve"> PAGEREF _Toc297821989 \h </w:instrText>
       </w:r>
       <w:r>
         <w:rPr>
@@ -2065,7 +2098,7 @@
         <w:rPr>
           <w:noProof/>
         </w:rPr>
-        <w:t>19</w:t>
+        <w:t>22</w:t>
       </w:r>
       <w:r>
         <w:rPr>
@@ -2113,7 +2146,7 @@
         <w:rPr>
           <w:noProof/>
         </w:rPr>
-        <w:instrText xml:space="preserve"> PAGEREF _Toc297821081 \h </w:instrText>
+        <w:instrText xml:space="preserve"> PAGEREF _Toc297821990 \h </w:instrText>
       </w:r>
       <w:r>
         <w:rPr>
@@ -2130,7 +2163,7 @@
         <w:rPr>
           <w:noProof/>
         </w:rPr>
-        <w:t>19</w:t>
+        <w:t>22</w:t>
       </w:r>
       <w:r>
         <w:rPr>
@@ -2171,7 +2204,7 @@
         <w:rPr>
           <w:noProof/>
         </w:rPr>
-        <w:instrText xml:space="preserve"> PAGEREF _Toc297821082 \h </w:instrText>
+        <w:instrText xml:space="preserve"> PAGEREF _Toc297821991 \h </w:instrText>
       </w:r>
       <w:r>
         <w:rPr>
@@ -2188,7 +2221,7 @@
         <w:rPr>
           <w:noProof/>
         </w:rPr>
-        <w:t>19</w:t>
+        <w:t>22</w:t>
       </w:r>
       <w:r>
         <w:rPr>
@@ -2229,7 +2262,7 @@
         <w:rPr>
           <w:noProof/>
         </w:rPr>
-        <w:instrText xml:space="preserve"> PAGEREF _Toc297821083 \h </w:instrText>
+        <w:instrText xml:space="preserve"> PAGEREF _Toc297821992 \h </w:instrText>
       </w:r>
       <w:r>
         <w:rPr>
@@ -2246,7 +2279,7 @@
         <w:rPr>
           <w:noProof/>
         </w:rPr>
-        <w:t>19</w:t>
+        <w:t>22</w:t>
       </w:r>
       <w:r>
         <w:rPr>
@@ -2287,7 +2320,7 @@
         <w:rPr>
           <w:noProof/>
         </w:rPr>
-        <w:instrText xml:space="preserve"> PAGEREF _Toc297821084 \h </w:instrText>
+        <w:instrText xml:space="preserve"> PAGEREF _Toc297821993 \h </w:instrText>
       </w:r>
       <w:r>
         <w:rPr>
@@ -2304,7 +2337,7 @@
         <w:rPr>
           <w:noProof/>
         </w:rPr>
-        <w:t>20</w:t>
+        <w:t>23</w:t>
       </w:r>
       <w:r>
         <w:rPr>
@@ -2345,7 +2378,7 @@
         <w:rPr>
           <w:noProof/>
         </w:rPr>
-        <w:instrText xml:space="preserve"> PAGEREF _Toc297821085 \h </w:instrText>
+        <w:instrText xml:space="preserve"> PAGEREF _Toc297821994 \h </w:instrText>
       </w:r>
       <w:r>
         <w:rPr>
@@ -2362,7 +2395,7 @@
         <w:rPr>
           <w:noProof/>
         </w:rPr>
-        <w:t>20</w:t>
+        <w:t>23</w:t>
       </w:r>
       <w:r>
         <w:rPr>
@@ -2403,7 +2436,7 @@
         <w:rPr>
           <w:noProof/>
         </w:rPr>
-        <w:instrText xml:space="preserve"> PAGEREF _Toc297821086 \h </w:instrText>
+        <w:instrText xml:space="preserve"> PAGEREF _Toc297821995 \h </w:instrText>
       </w:r>
       <w:r>
         <w:rPr>
@@ -2420,7 +2453,7 @@
         <w:rPr>
           <w:noProof/>
         </w:rPr>
-        <w:t>20</w:t>
+        <w:t>23</w:t>
       </w:r>
       <w:r>
         <w:rPr>
@@ -2461,7 +2494,7 @@
         <w:rPr>
           <w:noProof/>
         </w:rPr>
-        <w:instrText xml:space="preserve"> PAGEREF _Toc297821087 \h </w:instrText>
+        <w:instrText xml:space="preserve"> PAGEREF _Toc297821996 \h </w:instrText>
       </w:r>
       <w:r>
         <w:rPr>
@@ -2478,7 +2511,7 @@
         <w:rPr>
           <w:noProof/>
         </w:rPr>
-        <w:t>20</w:t>
+        <w:t>23</w:t>
       </w:r>
       <w:r>
         <w:rPr>
@@ -2501,6 +2534,7 @@
         <w:rPr>
           <w:noProof/>
         </w:rPr>
+        <w:lastRenderedPageBreak/>
         <w:t>Chapter 4</w:t>
       </w:r>
       <w:r>
@@ -2604,7 +2638,7 @@
         <w:rPr>
           <w:noProof/>
         </w:rPr>
-        <w:instrText xml:space="preserve"> PAGEREF _Toc297821088 \h </w:instrText>
+        <w:instrText xml:space="preserve"> PAGEREF _Toc297821997 \h </w:instrText>
       </w:r>
       <w:r>
         <w:rPr>
@@ -2621,7 +2655,7 @@
         <w:rPr>
           <w:noProof/>
         </w:rPr>
-        <w:t>21</w:t>
+        <w:t>24</w:t>
       </w:r>
       <w:r>
         <w:rPr>
@@ -2662,7 +2696,7 @@
         <w:rPr>
           <w:noProof/>
         </w:rPr>
-        <w:instrText xml:space="preserve"> PAGEREF _Toc297821089 \h </w:instrText>
+        <w:instrText xml:space="preserve"> PAGEREF _Toc297821998 \h </w:instrText>
       </w:r>
       <w:r>
         <w:rPr>
@@ -2679,7 +2713,7 @@
         <w:rPr>
           <w:noProof/>
         </w:rPr>
-        <w:t>21</w:t>
+        <w:t>24</w:t>
       </w:r>
       <w:r>
         <w:rPr>
@@ -2720,7 +2754,7 @@
         <w:rPr>
           <w:noProof/>
         </w:rPr>
-        <w:instrText xml:space="preserve"> PAGEREF _Toc297821090 \h </w:instrText>
+        <w:instrText xml:space="preserve"> PAGEREF _Toc297821999 \h </w:instrText>
       </w:r>
       <w:r>
         <w:rPr>
@@ -2737,7 +2771,7 @@
         <w:rPr>
           <w:noProof/>
         </w:rPr>
-        <w:t>21</w:t>
+        <w:t>24</w:t>
       </w:r>
       <w:r>
         <w:rPr>
@@ -2778,7 +2812,7 @@
         <w:rPr>
           <w:noProof/>
         </w:rPr>
-        <w:instrText xml:space="preserve"> PAGEREF _Toc297821091 \h </w:instrText>
+        <w:instrText xml:space="preserve"> PAGEREF _Toc297822000 \h </w:instrText>
       </w:r>
       <w:r>
         <w:rPr>
@@ -2795,7 +2829,7 @@
         <w:rPr>
           <w:noProof/>
         </w:rPr>
-        <w:t>21</w:t>
+        <w:t>24</w:t>
       </w:r>
       <w:r>
         <w:rPr>
@@ -2928,7 +2962,7 @@
         <w:rPr>
           <w:noProof/>
         </w:rPr>
-        <w:instrText xml:space="preserve"> PAGEREF _Toc297821092 \h </w:instrText>
+        <w:instrText xml:space="preserve"> PAGEREF _Toc297822001 \h </w:instrText>
       </w:r>
       <w:r>
         <w:rPr>
@@ -2945,7 +2979,7 @@
         <w:rPr>
           <w:noProof/>
         </w:rPr>
-        <w:t>22</w:t>
+        <w:t>25</w:t>
       </w:r>
       <w:r>
         <w:rPr>
@@ -2986,7 +3020,7 @@
         <w:rPr>
           <w:noProof/>
         </w:rPr>
-        <w:instrText xml:space="preserve"> PAGEREF _Toc297821093 \h </w:instrText>
+        <w:instrText xml:space="preserve"> PAGEREF _Toc297822002 \h </w:instrText>
       </w:r>
       <w:r>
         <w:rPr>
@@ -3003,7 +3037,7 @@
         <w:rPr>
           <w:noProof/>
         </w:rPr>
-        <w:t>22</w:t>
+        <w:t>25</w:t>
       </w:r>
       <w:r>
         <w:rPr>
@@ -3044,7 +3078,7 @@
         <w:rPr>
           <w:noProof/>
         </w:rPr>
-        <w:instrText xml:space="preserve"> PAGEREF _Toc297821094 \h </w:instrText>
+        <w:instrText xml:space="preserve"> PAGEREF _Toc297822003 \h </w:instrText>
       </w:r>
       <w:r>
         <w:rPr>
@@ -3061,7 +3095,7 @@
         <w:rPr>
           <w:noProof/>
         </w:rPr>
-        <w:t>22</w:t>
+        <w:t>25</w:t>
       </w:r>
       <w:r>
         <w:rPr>
@@ -3102,7 +3136,7 @@
         <w:rPr>
           <w:noProof/>
         </w:rPr>
-        <w:instrText xml:space="preserve"> PAGEREF _Toc297821095 \h </w:instrText>
+        <w:instrText xml:space="preserve"> PAGEREF _Toc297822004 \h </w:instrText>
       </w:r>
       <w:r>
         <w:rPr>
@@ -3119,7 +3153,7 @@
         <w:rPr>
           <w:noProof/>
         </w:rPr>
-        <w:t>22</w:t>
+        <w:t>25</w:t>
       </w:r>
       <w:r>
         <w:rPr>
@@ -3252,7 +3286,7 @@
         <w:rPr>
           <w:noProof/>
         </w:rPr>
-        <w:instrText xml:space="preserve"> PAGEREF _Toc297821096 \h </w:instrText>
+        <w:instrText xml:space="preserve"> PAGEREF _Toc297822005 \h </w:instrText>
       </w:r>
       <w:r>
         <w:rPr>
@@ -3269,7 +3303,7 @@
         <w:rPr>
           <w:noProof/>
         </w:rPr>
-        <w:t>23</w:t>
+        <w:t>26</w:t>
       </w:r>
       <w:r>
         <w:rPr>
@@ -3310,7 +3344,7 @@
         <w:rPr>
           <w:noProof/>
         </w:rPr>
-        <w:instrText xml:space="preserve"> PAGEREF _Toc297821097 \h </w:instrText>
+        <w:instrText xml:space="preserve"> PAGEREF _Toc297822006 \h </w:instrText>
       </w:r>
       <w:r>
         <w:rPr>
@@ -3327,7 +3361,7 @@
         <w:rPr>
           <w:noProof/>
         </w:rPr>
-        <w:t>23</w:t>
+        <w:t>26</w:t>
       </w:r>
       <w:r>
         <w:rPr>
@@ -3368,7 +3402,7 @@
         <w:rPr>
           <w:noProof/>
         </w:rPr>
-        <w:instrText xml:space="preserve"> PAGEREF _Toc297821098 \h </w:instrText>
+        <w:instrText xml:space="preserve"> PAGEREF _Toc297822007 \h </w:instrText>
       </w:r>
       <w:r>
         <w:rPr>
@@ -3385,7 +3419,7 @@
         <w:rPr>
           <w:noProof/>
         </w:rPr>
-        <w:t>23</w:t>
+        <w:t>26</w:t>
       </w:r>
       <w:r>
         <w:rPr>
@@ -3426,7 +3460,7 @@
         <w:rPr>
           <w:noProof/>
         </w:rPr>
-        <w:instrText xml:space="preserve"> PAGEREF _Toc297821099 \h </w:instrText>
+        <w:instrText xml:space="preserve"> PAGEREF _Toc297822008 \h </w:instrText>
       </w:r>
       <w:r>
         <w:rPr>
@@ -3443,7 +3477,7 @@
         <w:rPr>
           <w:noProof/>
         </w:rPr>
-        <w:t>23</w:t>
+        <w:t>26</w:t>
       </w:r>
       <w:r>
         <w:rPr>
@@ -3466,6 +3500,7 @@
         <w:rPr>
           <w:noProof/>
         </w:rPr>
+        <w:lastRenderedPageBreak/>
         <w:t>Chapter 7</w:t>
       </w:r>
       <w:r>
@@ -3576,7 +3611,7 @@
         <w:rPr>
           <w:noProof/>
         </w:rPr>
-        <w:instrText xml:space="preserve"> PAGEREF _Toc297821100 \h </w:instrText>
+        <w:instrText xml:space="preserve"> PAGEREF _Toc297822009 \h </w:instrText>
       </w:r>
       <w:r>
         <w:rPr>
@@ -3593,7 +3628,7 @@
         <w:rPr>
           <w:noProof/>
         </w:rPr>
-        <w:t>24</w:t>
+        <w:t>27</w:t>
       </w:r>
       <w:r>
         <w:rPr>
@@ -3634,7 +3669,7 @@
         <w:rPr>
           <w:noProof/>
         </w:rPr>
-        <w:instrText xml:space="preserve"> PAGEREF _Toc297821101 \h </w:instrText>
+        <w:instrText xml:space="preserve"> PAGEREF _Toc297822010 \h </w:instrText>
       </w:r>
       <w:r>
         <w:rPr>
@@ -3651,7 +3686,7 @@
         <w:rPr>
           <w:noProof/>
         </w:rPr>
-        <w:t>24</w:t>
+        <w:t>27</w:t>
       </w:r>
       <w:r>
         <w:rPr>
@@ -3692,7 +3727,7 @@
         <w:rPr>
           <w:noProof/>
         </w:rPr>
-        <w:instrText xml:space="preserve"> PAGEREF _Toc297821102 \h </w:instrText>
+        <w:instrText xml:space="preserve"> PAGEREF _Toc297822011 \h </w:instrText>
       </w:r>
       <w:r>
         <w:rPr>
@@ -3709,7 +3744,7 @@
         <w:rPr>
           <w:noProof/>
         </w:rPr>
-        <w:t>24</w:t>
+        <w:t>27</w:t>
       </w:r>
       <w:r>
         <w:rPr>
@@ -3750,7 +3785,7 @@
         <w:rPr>
           <w:noProof/>
         </w:rPr>
-        <w:instrText xml:space="preserve"> PAGEREF _Toc297821103 \h </w:instrText>
+        <w:instrText xml:space="preserve"> PAGEREF _Toc297822012 \h </w:instrText>
       </w:r>
       <w:r>
         <w:rPr>
@@ -3767,7 +3802,7 @@
         <w:rPr>
           <w:noProof/>
         </w:rPr>
-        <w:t>24</w:t>
+        <w:t>27</w:t>
       </w:r>
       <w:r>
         <w:rPr>
@@ -3900,7 +3935,7 @@
         <w:rPr>
           <w:noProof/>
         </w:rPr>
-        <w:instrText xml:space="preserve"> PAGEREF _Toc297821104 \h </w:instrText>
+        <w:instrText xml:space="preserve"> PAGEREF _Toc297822013 \h </w:instrText>
       </w:r>
       <w:r>
         <w:rPr>
@@ -3917,7 +3952,7 @@
         <w:rPr>
           <w:noProof/>
         </w:rPr>
-        <w:t>25</w:t>
+        <w:t>28</w:t>
       </w:r>
       <w:r>
         <w:rPr>
@@ -3958,7 +3993,7 @@
         <w:rPr>
           <w:noProof/>
         </w:rPr>
-        <w:instrText xml:space="preserve"> PAGEREF _Toc297821105 \h </w:instrText>
+        <w:instrText xml:space="preserve"> PAGEREF _Toc297822014 \h </w:instrText>
       </w:r>
       <w:r>
         <w:rPr>
@@ -3975,7 +4010,7 @@
         <w:rPr>
           <w:noProof/>
         </w:rPr>
-        <w:t>25</w:t>
+        <w:t>28</w:t>
       </w:r>
       <w:r>
         <w:rPr>
@@ -4016,7 +4051,7 @@
         <w:rPr>
           <w:noProof/>
         </w:rPr>
-        <w:instrText xml:space="preserve"> PAGEREF _Toc297821106 \h </w:instrText>
+        <w:instrText xml:space="preserve"> PAGEREF _Toc297822015 \h </w:instrText>
       </w:r>
       <w:r>
         <w:rPr>
@@ -4033,7 +4068,7 @@
         <w:rPr>
           <w:noProof/>
         </w:rPr>
-        <w:t>25</w:t>
+        <w:t>28</w:t>
       </w:r>
       <w:r>
         <w:rPr>
@@ -4074,7 +4109,7 @@
         <w:rPr>
           <w:noProof/>
         </w:rPr>
-        <w:instrText xml:space="preserve"> PAGEREF _Toc297821107 \h </w:instrText>
+        <w:instrText xml:space="preserve"> PAGEREF _Toc297822016 \h </w:instrText>
       </w:r>
       <w:r>
         <w:rPr>
@@ -4091,7 +4126,7 @@
         <w:rPr>
           <w:noProof/>
         </w:rPr>
-        <w:t>25</w:t>
+        <w:t>28</w:t>
       </w:r>
       <w:r>
         <w:rPr>
@@ -4132,7 +4167,7 @@
         <w:rPr>
           <w:noProof/>
         </w:rPr>
-        <w:instrText xml:space="preserve"> PAGEREF _Toc297821108 \h </w:instrText>
+        <w:instrText xml:space="preserve"> PAGEREF _Toc297822017 \h </w:instrText>
       </w:r>
       <w:r>
         <w:rPr>
@@ -4149,7 +4184,7 @@
         <w:rPr>
           <w:noProof/>
         </w:rPr>
-        <w:t>26</w:t>
+        <w:t>29</w:t>
       </w:r>
       <w:r>
         <w:rPr>
@@ -4190,7 +4225,7 @@
         <w:rPr>
           <w:noProof/>
         </w:rPr>
-        <w:instrText xml:space="preserve"> PAGEREF _Toc297821109 \h </w:instrText>
+        <w:instrText xml:space="preserve"> PAGEREF _Toc297822018 \h </w:instrText>
       </w:r>
       <w:r>
         <w:rPr>
@@ -4207,7 +4242,7 @@
         <w:rPr>
           <w:noProof/>
         </w:rPr>
-        <w:t>27</w:t>
+        <w:t>30</w:t>
       </w:r>
       <w:r>
         <w:rPr>
@@ -4248,7 +4283,7 @@
         <w:rPr>
           <w:noProof/>
         </w:rPr>
-        <w:instrText xml:space="preserve"> PAGEREF _Toc297821110 \h </w:instrText>
+        <w:instrText xml:space="preserve"> PAGEREF _Toc297822019 \h </w:instrText>
       </w:r>
       <w:r>
         <w:rPr>
@@ -4265,7 +4300,7 @@
         <w:rPr>
           <w:noProof/>
         </w:rPr>
-        <w:t>28</w:t>
+        <w:t>31</w:t>
       </w:r>
       <w:r>
         <w:rPr>
@@ -4292,13 +4327,14 @@
       <w:r>
         <w:br w:type="page"/>
       </w:r>
-      <w:bookmarkStart w:id="1" w:name="_Toc145041678"/>
-      <w:bookmarkStart w:id="2" w:name="_Toc297821062"/>
-      <w:r>
+      <w:bookmarkStart w:id="0" w:name="_Toc145041678"/>
+      <w:bookmarkStart w:id="1" w:name="_Toc297821971"/>
+      <w:r>
+        <w:lastRenderedPageBreak/>
         <w:t>List of Tables</w:t>
       </w:r>
+      <w:bookmarkEnd w:id="0"/>
       <w:bookmarkEnd w:id="1"/>
-      <w:bookmarkEnd w:id="2"/>
     </w:p>
     <w:p>
       <w:pPr>
@@ -4357,7 +4393,7 @@
         <w:rPr>
           <w:noProof/>
         </w:rPr>
-        <w:instrText xml:space="preserve"> PAGEREF _Toc297821111 \h </w:instrText>
+        <w:instrText xml:space="preserve"> PAGEREF _Toc297822020 \h </w:instrText>
       </w:r>
       <w:r>
         <w:rPr>
@@ -4374,7 +4410,7 @@
         <w:rPr>
           <w:noProof/>
         </w:rPr>
-        <w:t>7</w:t>
+        <w:t>9</w:t>
       </w:r>
       <w:r>
         <w:rPr>
@@ -4401,13 +4437,14 @@
       <w:r>
         <w:br w:type="page"/>
       </w:r>
-      <w:bookmarkStart w:id="3" w:name="_Toc145041679"/>
-      <w:bookmarkStart w:id="4" w:name="_Toc297821063"/>
-      <w:r>
+      <w:bookmarkStart w:id="2" w:name="_Toc145041679"/>
+      <w:bookmarkStart w:id="3" w:name="_Toc297821972"/>
+      <w:r>
+        <w:lastRenderedPageBreak/>
         <w:t>List of Figures</w:t>
       </w:r>
+      <w:bookmarkEnd w:id="2"/>
       <w:bookmarkEnd w:id="3"/>
-      <w:bookmarkEnd w:id="4"/>
     </w:p>
     <w:p>
       <w:pPr>
@@ -4466,7 +4503,7 @@
         <w:rPr>
           <w:noProof/>
         </w:rPr>
-        <w:instrText xml:space="preserve"> PAGEREF _Toc297821112 \h </w:instrText>
+        <w:instrText xml:space="preserve"> PAGEREF _Toc297822021 \h </w:instrText>
       </w:r>
       <w:r>
         <w:rPr>
@@ -4483,7 +4520,7 @@
         <w:rPr>
           <w:noProof/>
         </w:rPr>
-        <w:t>8</w:t>
+        <w:t>11</w:t>
       </w:r>
       <w:r>
         <w:rPr>
@@ -4505,9 +4542,15 @@
       <w:r>
         <w:rPr>
           <w:noProof/>
-          <w:color w:val="008000"/>
-        </w:rPr>
-        <w:t>**REMAKE THIS FIGURE USING FEWER DOTS (LOWER RESOLUTION)</w:t>
+        </w:rPr>
+        <w:t>Figure 2</w:t>
+      </w:r>
+      <w:r>
+        <w:rPr>
+          <w:noProof/>
+        </w:rPr>
+        <w:noBreakHyphen/>
+        <w:t>2: PB Solvent Reaction Field vs. Solute Analytic Coulomb Field</w:t>
       </w:r>
       <w:r>
         <w:rPr>
@@ -4525,7 +4568,7 @@
         <w:rPr>
           <w:noProof/>
         </w:rPr>
-        <w:instrText xml:space="preserve"> PAGEREF _Toc297821113 \h </w:instrText>
+        <w:instrText xml:space="preserve"> PAGEREF _Toc297822022 \h </w:instrText>
       </w:r>
       <w:r>
         <w:rPr>
@@ -4542,7 +4585,7 @@
         <w:rPr>
           <w:noProof/>
         </w:rPr>
-        <w:t>12</w:t>
+        <w:t>15</w:t>
       </w:r>
       <w:r>
         <w:rPr>
@@ -4572,7 +4615,7 @@
           <w:noProof/>
         </w:rPr>
         <w:noBreakHyphen/>
-        <w:t>2: PB Solvent Reaction Field vs. Solute Analytic Coulomb Field</w:t>
+        <w:t>3: Field Values using Clustering Vs. Field Values using All Frames</w:t>
       </w:r>
       <w:r>
         <w:rPr>
@@ -4590,7 +4633,7 @@
         <w:rPr>
           <w:noProof/>
         </w:rPr>
-        <w:instrText xml:space="preserve"> PAGEREF _Toc297821114 \h </w:instrText>
+        <w:instrText xml:space="preserve"> PAGEREF _Toc297822023 \h </w:instrText>
       </w:r>
       <w:r>
         <w:rPr>
@@ -4607,7 +4650,7 @@
         <w:rPr>
           <w:noProof/>
         </w:rPr>
-        <w:t>12</w:t>
+        <w:t>16</w:t>
       </w:r>
       <w:r>
         <w:rPr>
@@ -4637,7 +4680,7 @@
           <w:noProof/>
         </w:rPr>
         <w:noBreakHyphen/>
-        <w:t>3: Field Values using Clustering Vs. Field Values using All Frames</w:t>
+        <w:t>4: Correlations and Slopes at Various Cutoff Values</w:t>
       </w:r>
       <w:r>
         <w:rPr>
@@ -4655,7 +4698,7 @@
         <w:rPr>
           <w:noProof/>
         </w:rPr>
-        <w:instrText xml:space="preserve"> PAGEREF _Toc297821115 \h </w:instrText>
+        <w:instrText xml:space="preserve"> PAGEREF _Toc297822024 \h </w:instrText>
       </w:r>
       <w:r>
         <w:rPr>
@@ -4672,72 +4715,7 @@
         <w:rPr>
           <w:noProof/>
         </w:rPr>
-        <w:t>13</w:t>
-      </w:r>
-      <w:r>
-        <w:rPr>
-          <w:noProof/>
-        </w:rPr>
-        <w:fldChar w:fldCharType="end"/>
-      </w:r>
-    </w:p>
-    <w:p>
-      <w:pPr>
-        <w:pStyle w:val="TOC8"/>
-        <w:rPr>
-          <w:rFonts w:asciiTheme="minorHAnsi" w:eastAsiaTheme="minorEastAsia" w:hAnsiTheme="minorHAnsi" w:cstheme="minorBidi"/>
-          <w:noProof/>
-          <w:szCs w:val="24"/>
-          <w:lang w:eastAsia="ja-JP"/>
-        </w:rPr>
-      </w:pPr>
-      <w:r>
-        <w:rPr>
-          <w:noProof/>
-        </w:rPr>
-        <w:t>Figure 2</w:t>
-      </w:r>
-      <w:r>
-        <w:rPr>
-          <w:noProof/>
-        </w:rPr>
-        <w:noBreakHyphen/>
-        <w:t>4: Correlations and Slopes at Various Cutoff Values</w:t>
-      </w:r>
-      <w:r>
-        <w:rPr>
-          <w:noProof/>
-        </w:rPr>
-        <w:tab/>
-      </w:r>
-      <w:r>
-        <w:rPr>
-          <w:noProof/>
-        </w:rPr>
-        <w:fldChar w:fldCharType="begin"/>
-      </w:r>
-      <w:r>
-        <w:rPr>
-          <w:noProof/>
-        </w:rPr>
-        <w:instrText xml:space="preserve"> PAGEREF _Toc297821116 \h </w:instrText>
-      </w:r>
-      <w:r>
-        <w:rPr>
-          <w:noProof/>
-        </w:rPr>
-      </w:r>
-      <w:r>
-        <w:rPr>
-          <w:noProof/>
-        </w:rPr>
-        <w:fldChar w:fldCharType="separate"/>
-      </w:r>
-      <w:r>
-        <w:rPr>
-          <w:noProof/>
-        </w:rPr>
-        <w:t>14</w:t>
+        <w:t>17</w:t>
       </w:r>
       <w:r>
         <w:rPr>
@@ -4761,12 +4739,15 @@
         </w:rPr>
         <w:fldChar w:fldCharType="end"/>
       </w:r>
+      <w:bookmarkStart w:id="4" w:name="_GoBack"/>
+      <w:bookmarkEnd w:id="4"/>
       <w:r>
         <w:br w:type="page"/>
       </w:r>
       <w:bookmarkStart w:id="5" w:name="_Toc145041680"/>
-      <w:bookmarkStart w:id="6" w:name="_Toc297821064"/>
-      <w:r>
+      <w:bookmarkStart w:id="6" w:name="_Toc297821973"/>
+      <w:r>
+        <w:lastRenderedPageBreak/>
         <w:t>List of Illustrations</w:t>
       </w:r>
       <w:bookmarkEnd w:id="5"/>
@@ -4777,22 +4758,35 @@
         <w:pStyle w:val="TOC9"/>
         <w:ind w:left="0" w:firstLine="0"/>
       </w:pPr>
-      <w:fldSimple w:instr=" TOC \o &quot;9-9&quot; \f ">
-        <w:r>
-          <w:rPr>
-            <w:b/>
-            <w:noProof/>
-          </w:rPr>
-          <w:t>Word did not find any entries for your table of contents.</w:t>
-        </w:r>
-        <w:r>
-          <w:rPr>
-            <w:noProof/>
-          </w:rPr>
-          <w:br/>
-          <w:t>In your document, select the words to include in the table of contents, and then on the Home tab, under Styles, click a heading style. Repeat for each heading that you want to include, and then insert the table of contents in your document. To manually create a table of contents, on the Document Elements tab, under Table of Contents, point to a style and then click the down arrow button. Click one of the styles under Manual Table of Contents, and then type the entries manually.</w:t>
-        </w:r>
-      </w:fldSimple>
+      <w:r>
+        <w:fldChar w:fldCharType="begin"/>
+      </w:r>
+      <w:r>
+        <w:instrText xml:space="preserve"> TOC \o "9-9" \f </w:instrText>
+      </w:r>
+      <w:r>
+        <w:fldChar w:fldCharType="separate"/>
+      </w:r>
+      <w:r>
+        <w:rPr>
+          <w:b/>
+          <w:noProof/>
+        </w:rPr>
+        <w:t>Word did not find any entries for your table of contents.</w:t>
+      </w:r>
+      <w:r>
+        <w:rPr>
+          <w:noProof/>
+        </w:rPr>
+        <w:br/>
+        <w:t>In your document, select the words to include in the table of contents, and then on the Home tab, under Styles, click a heading style. Repeat for each heading that you want to include, and then insert the table of contents in your document. To manually create a table of contents, on the Document Elements tab, under Table of Contents, point to a style and then click the down arrow button. Click one of the styles under Manual Table of Contents, and then type the entries manually.</w:t>
+      </w:r>
+      <w:r>
+        <w:rPr>
+          <w:noProof/>
+        </w:rPr>
+        <w:fldChar w:fldCharType="end"/>
+      </w:r>
     </w:p>
     <w:p/>
     <w:p>
@@ -4816,6 +4810,7 @@
         </w:numPr>
       </w:pPr>
       <w:r>
+        <w:lastRenderedPageBreak/>
         <w:fldChar w:fldCharType="begin"/>
       </w:r>
       <w:r>
@@ -4854,7 +4849,7 @@
       <w:r>
         <w:fldChar w:fldCharType="end"/>
       </w:r>
-      <w:bookmarkStart w:id="7" w:name="_Toc297821065"/>
+      <w:bookmarkStart w:id="7" w:name="_Toc297821974"/>
       <w:r>
         <w:fldChar w:fldCharType="end"/>
       </w:r>
@@ -4873,8 +4868,13 @@
         <w:pStyle w:val="text"/>
       </w:pPr>
       <w:r>
-        <w:t>&lt;Body text to begin here.&gt;</w:t>
-      </w:r>
+        <w:t>&lt;Body text to begin here</w:t>
+      </w:r>
+      <w:proofErr w:type="gramStart"/>
+      <w:r>
+        <w:t>.&gt;</w:t>
+      </w:r>
+      <w:proofErr w:type="gramEnd"/>
     </w:p>
     <w:p>
       <w:pPr>
@@ -4899,6 +4899,7 @@
         <w:pStyle w:val="Heading2"/>
       </w:pPr>
       <w:r>
+        <w:lastRenderedPageBreak/>
         <w:fldChar w:fldCharType="begin"/>
       </w:r>
       <w:r>
@@ -4938,7 +4939,7 @@
         <w:fldChar w:fldCharType="end"/>
       </w:r>
       <w:bookmarkStart w:id="9" w:name="_Toc297815396"/>
-      <w:bookmarkStart w:id="10" w:name="_Toc297821066"/>
+      <w:bookmarkStart w:id="10" w:name="_Toc297821975"/>
       <w:r>
         <w:fldChar w:fldCharType="end"/>
       </w:r>
@@ -4959,7 +4960,7 @@
         <w:t xml:space="preserve"> </w:t>
       </w:r>
       <w:bookmarkStart w:id="11" w:name="_Toc297815397"/>
-      <w:bookmarkStart w:id="12" w:name="_Toc297821067"/>
+      <w:bookmarkStart w:id="12" w:name="_Toc297821976"/>
       <w:r>
         <w:t xml:space="preserve">Labeling and Mutating Proteins </w:t>
       </w:r>
@@ -4980,7 +4981,15 @@
         <w:pStyle w:val="text"/>
       </w:pPr>
       <w:r>
-        <w:t xml:space="preserve">&lt;Body text to begin here.&gt; </w:t>
+        <w:t>&lt;Body text to begin here</w:t>
+      </w:r>
+      <w:proofErr w:type="gramStart"/>
+      <w:r>
+        <w:t>.&gt;</w:t>
+      </w:r>
+      <w:proofErr w:type="gramEnd"/>
+      <w:r>
+        <w:t xml:space="preserve"> </w:t>
       </w:r>
     </w:p>
     <w:p>
@@ -5004,10 +5013,11 @@
         <w:pStyle w:val="Heading3"/>
       </w:pPr>
       <w:r>
+        <w:lastRenderedPageBreak/>
         <w:t xml:space="preserve"> </w:t>
       </w:r>
       <w:bookmarkStart w:id="13" w:name="_Toc297815398"/>
-      <w:bookmarkStart w:id="14" w:name="_Toc297821068"/>
+      <w:bookmarkStart w:id="14" w:name="_Toc297821977"/>
       <w:r>
         <w:t>Enhanced Molecular Dynamics</w:t>
       </w:r>
@@ -5312,7 +5322,11 @@
         <w:t>for which experimental data are available</w:t>
       </w:r>
       <w:r>
-        <w:t xml:space="preserve">.  Six structures for each system modeled were generated by fixing the thiocyanate </w:t>
+        <w:t xml:space="preserve">.  </w:t>
+      </w:r>
+      <w:proofErr w:type="gramStart"/>
+      <w:r>
+        <w:t xml:space="preserve">Six structures for each system modeled were generated by fixing the thiocyanate </w:t>
       </w:r>
       <w:r>
         <w:sym w:font="Symbol" w:char="F063"/>
@@ -5324,7 +5338,11 @@
         <w:t>2</w:t>
       </w:r>
       <w:r>
-        <w:t xml:space="preserve"> dihedral angle from 0˚ to 300˚ in 60˚ increments.  Each structure was sampled with a dihedral potential that was flat within ± 30˚ of the fixed-dihedral position and quadratic with a force constant of 1000 kJ mol</w:t>
+        <w:t xml:space="preserve"> dihedral angle from 0˚ to 300˚ in 60˚ increments</w:t>
+      </w:r>
+      <w:proofErr w:type="gramEnd"/>
+      <w:r>
+        <w:t>.  Each structure was sampled with a dihedral potential that was flat within ± 30˚ of the fixed-dihedral position and quadratic with a force constant of 1000 kJ mol</w:t>
       </w:r>
       <w:r>
         <w:rPr>
@@ -5485,7 +5503,11 @@
         </w:r>
       </w:hyperlink>
       <w:r>
-        <w:t xml:space="preserve"> in a dodecahedron box, charge balanced by randomly replacing the appropriate number of water molecules w</w:t>
+        <w:t xml:space="preserve"> in a dodecahedron box, charge balanced by </w:t>
+      </w:r>
+      <w:r>
+        <w:lastRenderedPageBreak/>
+        <w:t>randomly replacing the appropriate number of water molecules w</w:t>
       </w:r>
       <w:r>
         <w:t>ith sodium or chloride ions using</w:t>
@@ -5593,7 +5615,11 @@
         <w:ind w:firstLine="720"/>
       </w:pPr>
       <w:r>
-        <w:t xml:space="preserve">Each frame was assigned to one of 72 5˚ bins from -180˚ to 175˚ based on the </w:t>
+        <w:t xml:space="preserve">Each frame was assigned to one of 72 5˚ bins from -180˚ to 175˚ based </w:t>
+      </w:r>
+      <w:proofErr w:type="gramStart"/>
+      <w:r>
+        <w:t xml:space="preserve">on the </w:t>
       </w:r>
       <w:r>
         <w:sym w:font="Symbol" w:char="F063"/>
@@ -5605,7 +5631,11 @@
         <w:t>2</w:t>
       </w:r>
       <w:r>
-        <w:t xml:space="preserve"> dihedral angle.  The weighted histogram analysis method (WHAM)</w:t>
+        <w:t xml:space="preserve"> dihedral angle</w:t>
+      </w:r>
+      <w:proofErr w:type="gramEnd"/>
+      <w:r>
+        <w:t>.  The weighted histogram analysis method (WHAM)</w:t>
       </w:r>
       <w:r>
         <w:fldChar w:fldCharType="begin"/>
@@ -5708,11 +5738,21 @@
       <w:r>
         <w:instrText xml:space="preserve"> GOTOBUTTON ZEqnNum928475  \* MERGEFORMAT </w:instrText>
       </w:r>
-      <w:fldSimple w:instr=" REF ZEqnNum928475 \* Charformat \! \* MERGEFORMAT ">
-        <w:r>
-          <w:instrText>(2-1)</w:instrText>
-        </w:r>
-      </w:fldSimple>
+      <w:r>
+        <w:fldChar w:fldCharType="begin"/>
+      </w:r>
+      <w:r>
+        <w:instrText xml:space="preserve"> REF ZEqnNum928475 \* Charformat \! \* MERGEFORMAT </w:instrText>
+      </w:r>
+      <w:r>
+        <w:fldChar w:fldCharType="separate"/>
+      </w:r>
+      <w:r>
+        <w:instrText>(2-1)</w:instrText>
+      </w:r>
+      <w:r>
+        <w:fldChar w:fldCharType="end"/>
+      </w:r>
       <w:r>
         <w:fldChar w:fldCharType="end"/>
       </w:r>
@@ -5751,10 +5791,10 @@
             <v:path o:extrusionok="f" gradientshapeok="t" o:connecttype="rect"/>
             <o:lock v:ext="edit" aspectratio="t"/>
           </v:shapetype>
-          <v:shape id="_x0000_i1267" type="#_x0000_t75" style="width:122pt;height:53.35pt" o:ole="">
+          <v:shape id="_x0000_i1094" type="#_x0000_t75" style="width:122pt;height:53pt" o:ole="">
             <v:imagedata r:id="rId11" o:title=""/>
           </v:shape>
-          <o:OLEObject Type="Embed" ProgID="Equation.DSMT4" ShapeID="_x0000_i1267" DrawAspect="Content" ObjectID="_1371563216" r:id="rId12"/>
+          <o:OLEObject Type="Embed" ProgID="Equation.DSMT4" ShapeID="_x0000_i1094" DrawAspect="Content" ObjectID="_1371564223" r:id="rId12"/>
         </w:object>
       </w:r>
       <w:r>
@@ -5782,25 +5822,51 @@
       <w:r>
         <w:instrText>(</w:instrText>
       </w:r>
-      <w:fldSimple w:instr=" SEQ MTChap \c \* Arabic \* MERGEFORMAT ">
-        <w:r>
-          <w:rPr>
-            <w:noProof/>
-          </w:rPr>
-          <w:instrText>2</w:instrText>
-        </w:r>
-      </w:fldSimple>
+      <w:r>
+        <w:fldChar w:fldCharType="begin"/>
+      </w:r>
+      <w:r>
+        <w:instrText xml:space="preserve"> SEQ MTChap \c \* Arabic \* MERGEFORMAT </w:instrText>
+      </w:r>
+      <w:r>
+        <w:fldChar w:fldCharType="separate"/>
+      </w:r>
+      <w:r>
+        <w:rPr>
+          <w:noProof/>
+        </w:rPr>
+        <w:instrText>2</w:instrText>
+      </w:r>
+      <w:r>
+        <w:rPr>
+          <w:noProof/>
+        </w:rPr>
+        <w:fldChar w:fldCharType="end"/>
+      </w:r>
       <w:r>
         <w:instrText>-</w:instrText>
       </w:r>
-      <w:fldSimple w:instr=" SEQ MTEqn \c \* Arabic \* MERGEFORMAT ">
-        <w:r>
-          <w:rPr>
-            <w:noProof/>
-          </w:rPr>
-          <w:instrText>1</w:instrText>
-        </w:r>
-      </w:fldSimple>
+      <w:r>
+        <w:fldChar w:fldCharType="begin"/>
+      </w:r>
+      <w:r>
+        <w:instrText xml:space="preserve"> SEQ MTEqn \c \* Arabic \* MERGEFORMAT </w:instrText>
+      </w:r>
+      <w:r>
+        <w:fldChar w:fldCharType="separate"/>
+      </w:r>
+      <w:r>
+        <w:rPr>
+          <w:noProof/>
+        </w:rPr>
+        <w:instrText>1</w:instrText>
+      </w:r>
+      <w:r>
+        <w:rPr>
+          <w:noProof/>
+        </w:rPr>
+        <w:fldChar w:fldCharType="end"/>
+      </w:r>
       <w:r>
         <w:instrText>)</w:instrText>
       </w:r>
@@ -5810,8 +5876,13 @@
       </w:r>
     </w:p>
     <w:p>
-      <w:r>
-        <w:t xml:space="preserve">which is the typical Boltzmann distribution function for a state </w:t>
+      <w:proofErr w:type="gramStart"/>
+      <w:r>
+        <w:t>which</w:t>
+      </w:r>
+      <w:proofErr w:type="gramEnd"/>
+      <w:r>
+        <w:t xml:space="preserve"> is the typical Boltzmann distribution function for a state </w:t>
       </w:r>
       <w:r>
         <w:rPr>
@@ -5917,7 +5988,11 @@
         <w:t xml:space="preserve"> total</w:t>
       </w:r>
       <w:r>
-        <w:t xml:space="preserve"> structures.  To avoid steric clashes in the starting structures, for each </w:t>
+        <w:t xml:space="preserve"> structures.  To avoid steric </w:t>
+      </w:r>
+      <w:r>
+        <w:lastRenderedPageBreak/>
+        <w:t xml:space="preserve">clashes in the starting structures, for each </w:t>
       </w:r>
       <w:r>
         <w:sym w:font="Symbol" w:char="F063"/>
@@ -5929,7 +6004,15 @@
         <w:t>2</w:t>
       </w:r>
       <w:r>
-        <w:t xml:space="preserve"> rotation, the distance between the center of mass coordinate of each rotated atom and every non-rotated atom was calculated.  If a distance was found to be under 1.5 Å, the </w:t>
+        <w:t xml:space="preserve"> rotation, the distance between the center of mass coordinate of each rotated atom and every non-rotated atom was calculated.  If a distance was found to be </w:t>
+      </w:r>
+      <w:proofErr w:type="gramStart"/>
+      <w:r>
+        <w:t>under</w:t>
+      </w:r>
+      <w:proofErr w:type="gramEnd"/>
+      <w:r>
+        <w:t xml:space="preserve"> 1.5 Å, the </w:t>
       </w:r>
       <w:r>
         <w:sym w:font="Symbol" w:char="F063"/>
@@ -6091,7 +6174,11 @@
         <w:t xml:space="preserve"> used a progressively smaller dihedral restraining </w:t>
       </w:r>
       <w:r>
-        <w:t>potential.  This was done to ensure that the dihedral angles of the final structure before sampling were as close as possible to the umbrella-sampling window while still allowing nearby residues to relax to orientations that accommodate the inclusion of our probe.  Starting with a large restraining potential fixes the probe to a specific location orientation and forcibly moves nearby residues to accommodate the probe to minimize interaction energies.  Subsequent weakening of the restraining potential allows the probe to respond to its surroundings in a manner more typical of MD, allowing both the probe as well as the residues near the probe to relax to energy minimized orientations.  Without</w:t>
+        <w:t xml:space="preserve">potential.  This was done to ensure that the dihedral angles of the final structure before sampling were as close as possible to the umbrella-sampling window while still allowing nearby residues to relax to orientations that accommodate the inclusion of our probe.  Starting with a large restraining potential fixes the probe to a </w:t>
+      </w:r>
+      <w:r>
+        <w:lastRenderedPageBreak/>
+        <w:t>specific location orientation and forcibly moves nearby residues to accommodate the probe to minimize interaction energies.  Subsequent weakening of the restraining potential allows the probe to respond to its surroundings in a manner more typical of MD, allowing both the probe as well as the residues near the probe to relax to energy minimized orientations.  Without</w:t>
       </w:r>
       <w:r>
         <w:t xml:space="preserve"> this subsequent weakening, many simulations </w:t>
@@ -6119,11 +6206,24 @@
       <w:r>
         <w:instrText xml:space="preserve"> GOTOBUTTON ZEqnNum985326  \* MERGEFORMAT </w:instrText>
       </w:r>
-      <w:fldSimple w:instr=" REF ZEqnNum985326 \* Charformat \! \* MERGEFORMAT ">
-        <w:r>
-          <w:instrText>(2-2)</w:instrText>
-        </w:r>
-      </w:fldSimple>
+      <w:r>
+        <w:fldChar w:fldCharType="begin"/>
+      </w:r>
+      <w:r>
+        <w:instrText xml:space="preserve"> REF ZEqnNum985326 \* Charformat \! \* ME</w:instrText>
+      </w:r>
+      <w:r>
+        <w:instrText xml:space="preserve">RGEFORMAT </w:instrText>
+      </w:r>
+      <w:r>
+        <w:fldChar w:fldCharType="separate"/>
+      </w:r>
+      <w:r>
+        <w:instrText>(2-2)</w:instrText>
+      </w:r>
+      <w:r>
+        <w:fldChar w:fldCharType="end"/>
+      </w:r>
       <w:r>
         <w:fldChar w:fldCharType="end"/>
       </w:r>
@@ -6249,10 +6349,10 @@
           <w:position w:val="-32"/>
         </w:rPr>
         <w:object w:dxaOrig="2600" w:dyaOrig="600" w14:anchorId="49248184">
-          <v:shape id="_x0000_i1286" type="#_x0000_t75" style="width:130pt;height:30pt" o:ole="">
+          <v:shape id="_x0000_i1095" type="#_x0000_t75" style="width:130pt;height:30pt" o:ole="">
             <v:imagedata r:id="rId13" o:title=""/>
           </v:shape>
-          <o:OLEObject Type="Embed" ProgID="Equation.DSMT4" ShapeID="_x0000_i1286" DrawAspect="Content" ObjectID="_1371563217" r:id="rId14"/>
+          <o:OLEObject Type="Embed" ProgID="Equation.DSMT4" ShapeID="_x0000_i1095" DrawAspect="Content" ObjectID="_1371564224" r:id="rId14"/>
         </w:object>
       </w:r>
       <w:r>
@@ -6280,25 +6380,51 @@
       <w:r>
         <w:instrText>(</w:instrText>
       </w:r>
-      <w:fldSimple w:instr=" SEQ MTChap \c \* Arabic \* MERGEFORMAT ">
-        <w:r>
-          <w:rPr>
-            <w:noProof/>
-          </w:rPr>
-          <w:instrText>2</w:instrText>
-        </w:r>
-      </w:fldSimple>
+      <w:r>
+        <w:fldChar w:fldCharType="begin"/>
+      </w:r>
+      <w:r>
+        <w:instrText xml:space="preserve"> SEQ MTChap \c \* Arabic \* MERGEFORMAT </w:instrText>
+      </w:r>
+      <w:r>
+        <w:fldChar w:fldCharType="separate"/>
+      </w:r>
+      <w:r>
+        <w:rPr>
+          <w:noProof/>
+        </w:rPr>
+        <w:instrText>2</w:instrText>
+      </w:r>
+      <w:r>
+        <w:rPr>
+          <w:noProof/>
+        </w:rPr>
+        <w:fldChar w:fldCharType="end"/>
+      </w:r>
       <w:r>
         <w:instrText>-</w:instrText>
       </w:r>
-      <w:fldSimple w:instr=" SEQ MTEqn \c \* Arabic \* MERGEFORMAT ">
-        <w:r>
-          <w:rPr>
-            <w:noProof/>
-          </w:rPr>
-          <w:instrText>2</w:instrText>
-        </w:r>
-      </w:fldSimple>
+      <w:r>
+        <w:fldChar w:fldCharType="begin"/>
+      </w:r>
+      <w:r>
+        <w:instrText xml:space="preserve"> SEQ MTEqn \c \* Arabic \* MERGEFORMAT </w:instrText>
+      </w:r>
+      <w:r>
+        <w:fldChar w:fldCharType="separate"/>
+      </w:r>
+      <w:r>
+        <w:rPr>
+          <w:noProof/>
+        </w:rPr>
+        <w:instrText>2</w:instrText>
+      </w:r>
+      <w:r>
+        <w:rPr>
+          <w:noProof/>
+        </w:rPr>
+        <w:fldChar w:fldCharType="end"/>
+      </w:r>
       <w:r>
         <w:instrText>)</w:instrText>
       </w:r>
@@ -6323,11 +6449,21 @@
       <w:r>
         <w:instrText xml:space="preserve"> GOTOBUTTON ZEqnNum145572  \* MERGEFORMAT </w:instrText>
       </w:r>
-      <w:fldSimple w:instr=" REF ZEqnNum145572 \* Charformat \! \* MERGEFORMAT ">
-        <w:r>
-          <w:instrText>(2-3)</w:instrText>
-        </w:r>
-      </w:fldSimple>
+      <w:r>
+        <w:fldChar w:fldCharType="begin"/>
+      </w:r>
+      <w:r>
+        <w:instrText xml:space="preserve"> REF ZEqnNum145572 \* Charformat \! \* MERGEFORMAT </w:instrText>
+      </w:r>
+      <w:r>
+        <w:fldChar w:fldCharType="separate"/>
+      </w:r>
+      <w:r>
+        <w:instrText>(2-3)</w:instrText>
+      </w:r>
+      <w:r>
+        <w:fldChar w:fldCharType="end"/>
+      </w:r>
       <w:r>
         <w:fldChar w:fldCharType="end"/>
       </w:r>
@@ -6395,8 +6531,13 @@
         <w:fldChar w:fldCharType="end"/>
       </w:r>
       <w:r>
-        <w:t xml:space="preserve">.  This is a very simple potential function with no contributions from any other source, unlike the potential energy calculation in a protein, which will be influenced by various force field parameters such as bond force constants.  However in WHAM, the sources of the potentials are not distinguished, and we are able to use the simple Ryckaert-Bellemans model to validate the code.  We constructed the PMF from the sum of the potentials for a given pair of coordinates and the unbiased probability distribution, </w:t>
-      </w:r>
+        <w:t xml:space="preserve">.  This is a very simple potential function with no contributions from any other source, unlike the potential energy calculation in a protein, which will be influenced by various force field parameters such as bond force constants.  However in WHAM, the sources of the </w:t>
+      </w:r>
+      <w:r>
+        <w:lastRenderedPageBreak/>
+        <w:t xml:space="preserve">potentials are not distinguished, and we are able to use the simple Ryckaert-Bellemans model to validate the code.  We constructed the PMF from the sum of the potentials for a given pair of coordinates and the unbiased probability distribution, </w:t>
+      </w:r>
+      <w:proofErr w:type="gramStart"/>
       <w:r>
         <w:rPr>
           <w:i/>
@@ -6406,6 +6547,7 @@
       <w:r>
         <w:t>˚(</w:t>
       </w:r>
+      <w:proofErr w:type="gramEnd"/>
       <w:r>
         <w:sym w:font="Symbol" w:char="F063"/>
       </w:r>
@@ -6517,10 +6659,10 @@
           <w:position w:val="-28"/>
         </w:rPr>
         <w:object w:dxaOrig="2420" w:dyaOrig="700" w14:anchorId="161A7A79">
-          <v:shape id="_x0000_i1156" type="#_x0000_t75" style="width:121.35pt;height:35.35pt" o:ole="">
+          <v:shape id="_x0000_i1096" type="#_x0000_t75" style="width:121pt;height:35pt" o:ole="">
             <v:imagedata r:id="rId15" o:title=""/>
           </v:shape>
-          <o:OLEObject Type="Embed" ProgID="Equation.DSMT4" ShapeID="_x0000_i1156" DrawAspect="Content" ObjectID="_1371563218" r:id="rId16"/>
+          <o:OLEObject Type="Embed" ProgID="Equation.DSMT4" ShapeID="_x0000_i1096" DrawAspect="Content" ObjectID="_1371564225" r:id="rId16"/>
         </w:object>
       </w:r>
       <w:r>
@@ -6548,25 +6690,51 @@
       <w:r>
         <w:instrText>(</w:instrText>
       </w:r>
-      <w:fldSimple w:instr=" SEQ MTChap \c \* Arabic \* MERGEFORMAT ">
-        <w:r>
-          <w:rPr>
-            <w:noProof/>
-          </w:rPr>
-          <w:instrText>2</w:instrText>
-        </w:r>
-      </w:fldSimple>
+      <w:r>
+        <w:fldChar w:fldCharType="begin"/>
+      </w:r>
+      <w:r>
+        <w:instrText xml:space="preserve"> SEQ MTChap \c \* Arabic \* MERGEFORMAT </w:instrText>
+      </w:r>
+      <w:r>
+        <w:fldChar w:fldCharType="separate"/>
+      </w:r>
+      <w:r>
+        <w:rPr>
+          <w:noProof/>
+        </w:rPr>
+        <w:instrText>2</w:instrText>
+      </w:r>
+      <w:r>
+        <w:rPr>
+          <w:noProof/>
+        </w:rPr>
+        <w:fldChar w:fldCharType="end"/>
+      </w:r>
       <w:r>
         <w:instrText>-</w:instrText>
       </w:r>
-      <w:fldSimple w:instr=" SEQ MTEqn \c \* Arabic \* MERGEFORMAT ">
-        <w:r>
-          <w:rPr>
-            <w:noProof/>
-          </w:rPr>
-          <w:instrText>3</w:instrText>
-        </w:r>
-      </w:fldSimple>
+      <w:r>
+        <w:fldChar w:fldCharType="begin"/>
+      </w:r>
+      <w:r>
+        <w:instrText xml:space="preserve"> SEQ MTEqn \c \* Arabic \* MERGEFORMAT </w:instrText>
+      </w:r>
+      <w:r>
+        <w:fldChar w:fldCharType="separate"/>
+      </w:r>
+      <w:r>
+        <w:rPr>
+          <w:noProof/>
+        </w:rPr>
+        <w:instrText>3</w:instrText>
+      </w:r>
+      <w:r>
+        <w:rPr>
+          <w:noProof/>
+        </w:rPr>
+        <w:fldChar w:fldCharType="end"/>
+      </w:r>
       <w:r>
         <w:instrText>)</w:instrText>
       </w:r>
@@ -6618,6 +6786,7 @@
       <w:r>
         <w:t xml:space="preserve">a.  We then applied biasing potential windows to each dimension in a manner that mimics the methods used in GROMACS.  The biased probability, </w:t>
       </w:r>
+      <w:proofErr w:type="gramStart"/>
       <w:r>
         <w:rPr>
           <w:i/>
@@ -6627,6 +6796,7 @@
       <w:r>
         <w:t>(</w:t>
       </w:r>
+      <w:proofErr w:type="gramEnd"/>
       <w:r>
         <w:sym w:font="Symbol" w:char="F063"/>
       </w:r>
@@ -6657,11 +6827,21 @@
       <w:r>
         <w:instrText xml:space="preserve"> GOTOBUTTON ZEqnNum996434  \* MERGEFORMAT </w:instrText>
       </w:r>
-      <w:fldSimple w:instr=" REF ZEqnNum996434 \* Charformat \! \* MERGEFORMAT ">
-        <w:r>
-          <w:instrText>(2-5)</w:instrText>
-        </w:r>
-      </w:fldSimple>
+      <w:r>
+        <w:fldChar w:fldCharType="begin"/>
+      </w:r>
+      <w:r>
+        <w:instrText xml:space="preserve"> REF ZEqnNum996434 \* Charformat \! \* MERGEFORMAT </w:instrText>
+      </w:r>
+      <w:r>
+        <w:fldChar w:fldCharType="separate"/>
+      </w:r>
+      <w:r>
+        <w:instrText>(2-5)</w:instrText>
+      </w:r>
+      <w:r>
+        <w:fldChar w:fldCharType="end"/>
+      </w:r>
       <w:r>
         <w:fldChar w:fldCharType="end"/>
       </w:r>
@@ -6671,6 +6851,7 @@
       <w:r>
         <w:t xml:space="preserve">We then performed a Monte Carlo simulation centered on each of 144 biased windows, each with dimensions of 30˚ x 30˚, with a probability </w:t>
       </w:r>
+      <w:proofErr w:type="gramStart"/>
       <w:r>
         <w:rPr>
           <w:i/>
@@ -6680,6 +6861,7 @@
       <w:r>
         <w:t>(</w:t>
       </w:r>
+      <w:proofErr w:type="gramEnd"/>
       <w:r>
         <w:sym w:font="Symbol" w:char="F063"/>
       </w:r>
@@ -6751,10 +6933,10 @@
           <w:position w:val="-40"/>
         </w:rPr>
         <w:object w:dxaOrig="3740" w:dyaOrig="860" w14:anchorId="2ECD8B2F">
-          <v:shape id="_x0000_i1157" type="#_x0000_t75" style="width:187.35pt;height:43.35pt" o:ole="">
+          <v:shape id="_x0000_i1097" type="#_x0000_t75" style="width:187pt;height:43pt" o:ole="">
             <v:imagedata r:id="rId17" o:title=""/>
           </v:shape>
-          <o:OLEObject Type="Embed" ProgID="Equation.DSMT4" ShapeID="_x0000_i1157" DrawAspect="Content" ObjectID="_1371563219" r:id="rId18"/>
+          <o:OLEObject Type="Embed" ProgID="Equation.DSMT4" ShapeID="_x0000_i1097" DrawAspect="Content" ObjectID="_1371564226" r:id="rId18"/>
         </w:object>
       </w:r>
       <w:r>
@@ -6782,25 +6964,51 @@
       <w:r>
         <w:instrText>(</w:instrText>
       </w:r>
-      <w:fldSimple w:instr=" SEQ MTChap \c \* Arabic \* MERGEFORMAT ">
-        <w:r>
-          <w:rPr>
-            <w:noProof/>
-          </w:rPr>
-          <w:instrText>2</w:instrText>
-        </w:r>
-      </w:fldSimple>
+      <w:r>
+        <w:fldChar w:fldCharType="begin"/>
+      </w:r>
+      <w:r>
+        <w:instrText xml:space="preserve"> SEQ MTChap \c \* Arabic \* MERGEFORMAT </w:instrText>
+      </w:r>
+      <w:r>
+        <w:fldChar w:fldCharType="separate"/>
+      </w:r>
+      <w:r>
+        <w:rPr>
+          <w:noProof/>
+        </w:rPr>
+        <w:instrText>2</w:instrText>
+      </w:r>
+      <w:r>
+        <w:rPr>
+          <w:noProof/>
+        </w:rPr>
+        <w:fldChar w:fldCharType="end"/>
+      </w:r>
       <w:r>
         <w:instrText>-</w:instrText>
       </w:r>
-      <w:fldSimple w:instr=" SEQ MTEqn \c \* Arabic \* MERGEFORMAT ">
-        <w:r>
-          <w:rPr>
-            <w:noProof/>
-          </w:rPr>
-          <w:instrText>4</w:instrText>
-        </w:r>
-      </w:fldSimple>
+      <w:r>
+        <w:fldChar w:fldCharType="begin"/>
+      </w:r>
+      <w:r>
+        <w:instrText xml:space="preserve"> SEQ MTEqn \c \* Arabic \* MERGEFORMAT </w:instrText>
+      </w:r>
+      <w:r>
+        <w:fldChar w:fldCharType="separate"/>
+      </w:r>
+      <w:r>
+        <w:rPr>
+          <w:noProof/>
+        </w:rPr>
+        <w:instrText>4</w:instrText>
+      </w:r>
+      <w:r>
+        <w:rPr>
+          <w:noProof/>
+        </w:rPr>
+        <w:fldChar w:fldCharType="end"/>
+      </w:r>
       <w:r>
         <w:instrText>)</w:instrText>
       </w:r>
@@ -6821,10 +7029,10 @@
           <w:position w:val="-40"/>
         </w:rPr>
         <w:object w:dxaOrig="4080" w:dyaOrig="860" w14:anchorId="0703AA7A">
-          <v:shape id="_x0000_i1158" type="#_x0000_t75" style="width:204pt;height:43.35pt" o:ole="">
+          <v:shape id="_x0000_i1098" type="#_x0000_t75" style="width:204pt;height:43pt" o:ole="">
             <v:imagedata r:id="rId19" o:title=""/>
           </v:shape>
-          <o:OLEObject Type="Embed" ProgID="Equation.DSMT4" ShapeID="_x0000_i1158" DrawAspect="Content" ObjectID="_1371563220" r:id="rId20"/>
+          <o:OLEObject Type="Embed" ProgID="Equation.DSMT4" ShapeID="_x0000_i1098" DrawAspect="Content" ObjectID="_1371564227" r:id="rId20"/>
         </w:object>
       </w:r>
       <w:r>
@@ -6852,25 +7060,51 @@
       <w:r>
         <w:instrText>(</w:instrText>
       </w:r>
-      <w:fldSimple w:instr=" SEQ MTChap \c \* Arabic \* MERGEFORMAT ">
-        <w:r>
-          <w:rPr>
-            <w:noProof/>
-          </w:rPr>
-          <w:instrText>2</w:instrText>
-        </w:r>
-      </w:fldSimple>
+      <w:r>
+        <w:fldChar w:fldCharType="begin"/>
+      </w:r>
+      <w:r>
+        <w:instrText xml:space="preserve"> SEQ MTChap \c \* Arabic \* MERGEFORMAT </w:instrText>
+      </w:r>
+      <w:r>
+        <w:fldChar w:fldCharType="separate"/>
+      </w:r>
+      <w:r>
+        <w:rPr>
+          <w:noProof/>
+        </w:rPr>
+        <w:instrText>2</w:instrText>
+      </w:r>
+      <w:r>
+        <w:rPr>
+          <w:noProof/>
+        </w:rPr>
+        <w:fldChar w:fldCharType="end"/>
+      </w:r>
       <w:r>
         <w:instrText>-</w:instrText>
       </w:r>
-      <w:fldSimple w:instr=" SEQ MTEqn \c \* Arabic \* MERGEFORMAT ">
-        <w:r>
-          <w:rPr>
-            <w:noProof/>
-          </w:rPr>
-          <w:instrText>5</w:instrText>
-        </w:r>
-      </w:fldSimple>
+      <w:r>
+        <w:fldChar w:fldCharType="begin"/>
+      </w:r>
+      <w:r>
+        <w:instrText xml:space="preserve"> SEQ MTEqn \c \* Arabic \* MERGEFORMAT </w:instrText>
+      </w:r>
+      <w:r>
+        <w:fldChar w:fldCharType="separate"/>
+      </w:r>
+      <w:r>
+        <w:rPr>
+          <w:noProof/>
+        </w:rPr>
+        <w:instrText>5</w:instrText>
+      </w:r>
+      <w:r>
+        <w:rPr>
+          <w:noProof/>
+        </w:rPr>
+        <w:fldChar w:fldCharType="end"/>
+      </w:r>
       <w:r>
         <w:instrText>)</w:instrText>
       </w:r>
@@ -6881,6 +7115,7 @@
     </w:p>
     <w:p>
       <w:r>
+        <w:lastRenderedPageBreak/>
         <w:tab/>
       </w:r>
       <w:r>
@@ -6956,37 +7191,64 @@
       <w:pPr>
         <w:pStyle w:val="Heading7"/>
       </w:pPr>
-      <w:bookmarkStart w:id="20" w:name="_Ref297812775"/>
-      <w:bookmarkStart w:id="21" w:name="_Ref297815061"/>
+      <w:bookmarkStart w:id="20" w:name="_Ref297815061"/>
+      <w:bookmarkStart w:id="21" w:name="_Ref297812775"/>
       <w:bookmarkStart w:id="22" w:name="_Toc297815443"/>
-      <w:bookmarkStart w:id="23" w:name="_Toc297821111"/>
-      <w:r>
+      <w:bookmarkStart w:id="23" w:name="_Toc297822020"/>
+      <w:r>
+        <w:lastRenderedPageBreak/>
         <w:t xml:space="preserve">Table </w:t>
       </w:r>
-      <w:fldSimple w:instr=" STYLEREF 2 \s ">
-        <w:r>
-          <w:rPr>
-            <w:noProof/>
-          </w:rPr>
-          <w:t>2</w:t>
-        </w:r>
-      </w:fldSimple>
+      <w:r>
+        <w:fldChar w:fldCharType="begin"/>
+      </w:r>
+      <w:r>
+        <w:instrText xml:space="preserve"> STYLEREF 2 \s </w:instrText>
+      </w:r>
+      <w:r>
+        <w:fldChar w:fldCharType="separate"/>
+      </w:r>
+      <w:r>
+        <w:rPr>
+          <w:noProof/>
+        </w:rPr>
+        <w:t>2</w:t>
+      </w:r>
+      <w:r>
+        <w:rPr>
+          <w:noProof/>
+        </w:rPr>
+        <w:fldChar w:fldCharType="end"/>
+      </w:r>
       <w:r>
         <w:noBreakHyphen/>
       </w:r>
-      <w:fldSimple w:instr=" SEQ Table \* ARABIC \s 2 ">
-        <w:r>
-          <w:rPr>
-            <w:noProof/>
-          </w:rPr>
-          <w:t>1</w:t>
-        </w:r>
-      </w:fldSimple>
+      <w:r>
+        <w:fldChar w:fldCharType="begin"/>
+      </w:r>
+      <w:r>
+        <w:instrText xml:space="preserve"> SEQ Table \* ARABIC \s 2 </w:instrText>
+      </w:r>
+      <w:r>
+        <w:fldChar w:fldCharType="separate"/>
+      </w:r>
+      <w:r>
+        <w:rPr>
+          <w:noProof/>
+        </w:rPr>
+        <w:t>1</w:t>
+      </w:r>
+      <w:r>
+        <w:rPr>
+          <w:noProof/>
+        </w:rPr>
+        <w:fldChar w:fldCharType="end"/>
+      </w:r>
+      <w:bookmarkEnd w:id="20"/>
+      <w:r>
+        <w:t>: Sample Parameters for Ryckaert Bellemans dihedral potential function used for validating 2D WHAM code</w:t>
+      </w:r>
       <w:bookmarkEnd w:id="21"/>
-      <w:r>
-        <w:t>: Sample Parameters for Ryckaert Bellemans dihedral potential function used for validating 2D WHAM code</w:t>
-      </w:r>
-      <w:bookmarkEnd w:id="20"/>
       <w:bookmarkEnd w:id="22"/>
       <w:bookmarkEnd w:id="23"/>
     </w:p>
@@ -7402,6 +7664,7 @@
         <w:rPr>
           <w:noProof/>
         </w:rPr>
+        <w:lastRenderedPageBreak/>
         <w:drawing>
           <wp:inline distT="0" distB="0" distL="0" distR="0" wp14:anchorId="6766FA3F" wp14:editId="1413440D">
             <wp:extent cx="5486400" cy="7099935"/>
@@ -7452,29 +7715,56 @@
       </w:pPr>
       <w:bookmarkStart w:id="24" w:name="_Ref297813144"/>
       <w:bookmarkStart w:id="25" w:name="_Toc297815444"/>
-      <w:bookmarkStart w:id="26" w:name="_Toc297821112"/>
-      <w:r>
+      <w:bookmarkStart w:id="26" w:name="_Toc297822021"/>
+      <w:r>
+        <w:lastRenderedPageBreak/>
         <w:t xml:space="preserve">Figure </w:t>
       </w:r>
-      <w:fldSimple w:instr=" STYLEREF 2 \s ">
-        <w:r>
-          <w:rPr>
-            <w:noProof/>
-          </w:rPr>
-          <w:t>2</w:t>
-        </w:r>
-      </w:fldSimple>
+      <w:r>
+        <w:fldChar w:fldCharType="begin"/>
+      </w:r>
+      <w:r>
+        <w:instrText xml:space="preserve"> STYLEREF 2 \s </w:instrText>
+      </w:r>
+      <w:r>
+        <w:fldChar w:fldCharType="separate"/>
+      </w:r>
+      <w:r>
+        <w:rPr>
+          <w:noProof/>
+        </w:rPr>
+        <w:t>2</w:t>
+      </w:r>
+      <w:r>
+        <w:rPr>
+          <w:noProof/>
+        </w:rPr>
+        <w:fldChar w:fldCharType="end"/>
+      </w:r>
       <w:r>
         <w:noBreakHyphen/>
       </w:r>
-      <w:fldSimple w:instr=" SEQ Figure \* ARABIC \s 2 ">
-        <w:r>
-          <w:rPr>
-            <w:noProof/>
-          </w:rPr>
-          <w:t>1</w:t>
-        </w:r>
-      </w:fldSimple>
+      <w:r>
+        <w:fldChar w:fldCharType="begin"/>
+      </w:r>
+      <w:r>
+        <w:instrText xml:space="preserve"> SEQ Figure \* ARABIC \s 2 </w:instrText>
+      </w:r>
+      <w:r>
+        <w:fldChar w:fldCharType="separate"/>
+      </w:r>
+      <w:r>
+        <w:rPr>
+          <w:noProof/>
+        </w:rPr>
+        <w:t>1</w:t>
+      </w:r>
+      <w:r>
+        <w:rPr>
+          <w:noProof/>
+        </w:rPr>
+        <w:fldChar w:fldCharType="end"/>
+      </w:r>
       <w:bookmarkEnd w:id="24"/>
       <w:r>
         <w:t>: 2D WHAM Validation</w:t>
@@ -7517,10 +7807,11 @@
         <w:pStyle w:val="Heading3"/>
       </w:pPr>
       <w:r>
+        <w:lastRenderedPageBreak/>
         <w:t xml:space="preserve"> </w:t>
       </w:r>
       <w:bookmarkStart w:id="27" w:name="_Toc297815399"/>
-      <w:bookmarkStart w:id="28" w:name="_Toc297821069"/>
+      <w:bookmarkStart w:id="28" w:name="_Toc297821978"/>
       <w:r>
         <w:t>Electrostatic Clustering in Vibrational Chromo</w:t>
       </w:r>
@@ -7541,7 +7832,39 @@
         <w:ind w:firstLine="720"/>
       </w:pPr>
       <w:r>
-        <w:t xml:space="preserve">The largest bottleneck for these sorts of calculations we do are the electrostatics. A single node on Stampede can generate &gt;10 ns of simulation per day. That number can be increased (logarithmically) by using additional nodes. However, the continuum solvent electrostatics calculations take anywhere from 45-60 seconds (APBS) to $\approx 20 minutes (AMOEBA) per frame. If we keep every 4 ps and collect 250 frames per nanosecond, then the electrostatics require 5-8 ns/day for APBS calculations and approximately  0.3 ns/day for AMOEBA calculations. This can be decreased further by running the serial calculations in parallel. Regardless, it would be convenient to find some method of </w:t>
+        <w:t xml:space="preserve">The largest </w:t>
+      </w:r>
+      <w:proofErr w:type="gramStart"/>
+      <w:r>
+        <w:t>bottleneck</w:t>
+      </w:r>
+      <w:proofErr w:type="gramEnd"/>
+      <w:r>
+        <w:t xml:space="preserve"> for these sorts of calculations we do are the electrostatics. A single node on Stampede can generate &gt;10 ns of simulation per day. </w:t>
+      </w:r>
+      <w:proofErr w:type="gramStart"/>
+      <w:r>
+        <w:t>That number can be increased (logarithmically) by using additional nodes</w:t>
+      </w:r>
+      <w:proofErr w:type="gramEnd"/>
+      <w:r>
+        <w:t xml:space="preserve">. However, the continuum solvent electrostatics calculations take anywhere from 45-60 seconds (APBS) to $\approx 20 minutes (AMOEBA) per frame. If we keep every 4 ps and collect 250 frames per nanosecond, then the electrostatics require 5-8 ns/day for APBS calculations and </w:t>
+      </w:r>
+      <w:proofErr w:type="gramStart"/>
+      <w:r>
+        <w:t>approximately  0.3</w:t>
+      </w:r>
+      <w:proofErr w:type="gramEnd"/>
+      <w:r>
+        <w:t xml:space="preserve"> ns/day for AMOEBA calculations. </w:t>
+      </w:r>
+      <w:proofErr w:type="gramStart"/>
+      <w:r>
+        <w:t>This can be decreased further by running the serial calculations in parallel</w:t>
+      </w:r>
+      <w:proofErr w:type="gramEnd"/>
+      <w:r>
+        <w:t xml:space="preserve">. Regardless, it would be convenient to find some method of </w:t>
       </w:r>
       <w:r>
         <w:t xml:space="preserve">pruning the total number of </w:t>
@@ -7673,113 +7996,92 @@
       <w:r>
         <w:instrText xml:space="preserve"> GOTOBUTTON ZEqnNum296220  \* MERGEFORMAT </w:instrText>
       </w:r>
-      <w:fldSimple w:instr=" REF ZEqnNum296220 \* Charformat \! \* MERGEFORMAT ">
+      <w:r>
+        <w:fldChar w:fldCharType="begin"/>
+      </w:r>
+      <w:r>
+        <w:instrText xml:space="preserve"> REF ZEqnNum296220 \* Charformat \! \* MERGEFORMAT </w:instrText>
+      </w:r>
+      <w:r>
+        <w:fldChar w:fldCharType="separate"/>
+      </w:r>
+      <w:r>
+        <w:instrText>(2-6)</w:instrText>
+      </w:r>
+      <w:r>
+        <w:fldChar w:fldCharType="end"/>
+      </w:r>
+      <w:r>
+        <w:fldChar w:fldCharType="end"/>
+      </w:r>
+      <w:r>
+        <w:t xml:space="preserve">, </w:t>
+      </w:r>
+    </w:p>
+    <w:p>
+      <w:pPr>
+        <w:pStyle w:val="MTDisplayEquation"/>
+      </w:pPr>
+      <w:r>
+        <w:lastRenderedPageBreak/>
+        <w:tab/>
+      </w:r>
+      <w:r>
+        <w:rPr>
+          <w:position w:val="-30"/>
+        </w:rPr>
+        <w:object w:dxaOrig="1700" w:dyaOrig="720" w14:anchorId="4849C024">
+          <v:shape id="_x0000_i1099" type="#_x0000_t75" style="width:85pt;height:36pt" o:ole="">
+            <v:imagedata r:id="rId22" o:title=""/>
+          </v:shape>
+          <o:OLEObject Type="Embed" ProgID="Equation.DSMT4" ShapeID="_x0000_i1099" DrawAspect="Content" ObjectID="_1371564228" r:id="rId23"/>
+        </w:object>
+      </w:r>
+      <w:r>
+        <w:t xml:space="preserve"> </w:t>
+      </w:r>
+      <w:r>
+        <w:tab/>
+      </w:r>
+      <w:r>
+        <w:fldChar w:fldCharType="begin"/>
+      </w:r>
+      <w:r>
+        <w:instrText xml:space="preserve"> MACROBUTTON MTPlaceRef \* MERGEFORMAT </w:instrText>
+      </w:r>
+      <w:r>
+        <w:fldChar w:fldCharType="begin"/>
+      </w:r>
+      <w:r>
+        <w:instrText xml:space="preserve"> SEQ MTEqn \h \* MERGEFORMAT </w:instrText>
+      </w:r>
+      <w:r>
+        <w:fldChar w:fldCharType="end"/>
+      </w:r>
+      <w:bookmarkStart w:id="29" w:name="ZEqnNum296220"/>
+      <w:r>
+        <w:instrText>(</w:instrText>
+      </w:r>
+      <w:fldSimple w:instr=" SEQ MTChap \c \* Arabic \* MERGEFORMAT ">
         <w:r>
-          <w:instrText>(</w:instrText>
-        </w:r>
-        <w:r>
+          <w:rPr>
+            <w:noProof/>
+          </w:rPr>
           <w:instrText>2</w:instrText>
         </w:r>
+      </w:fldSimple>
+      <w:r>
+        <w:instrText>-</w:instrText>
+      </w:r>
+      <w:fldSimple w:instr=" SEQ MTEqn \c \* Arabic \* MERGEFORMAT ">
         <w:r>
-          <w:instrText>-</w:instrText>
-        </w:r>
-        <w:r>
+          <w:rPr>
+            <w:noProof/>
+          </w:rPr>
           <w:instrText>6</w:instrText>
         </w:r>
-        <w:r>
-          <w:instrText>)</w:instrText>
-        </w:r>
       </w:fldSimple>
       <w:r>
-        <w:fldChar w:fldCharType="end"/>
-      </w:r>
-      <w:r>
-        <w:t xml:space="preserve">, </w:t>
-      </w:r>
-    </w:p>
-    <w:p>
-      <w:pPr>
-        <w:pStyle w:val="MTDisplayEquation"/>
-      </w:pPr>
-      <w:r>
-        <w:tab/>
-      </w:r>
-      <w:r>
-        <w:rPr>
-          <w:position w:val="-30"/>
-        </w:rPr>
-        <w:object w:dxaOrig="1700" w:dyaOrig="720" w14:anchorId="4849C024">
-          <v:shape id="_x0000_i1360" type="#_x0000_t75" style="width:85.35pt;height:36pt" o:ole="">
-            <v:imagedata r:id="rId22" o:title=""/>
-          </v:shape>
-          <o:OLEObject Type="Embed" ProgID="Equation.DSMT4" ShapeID="_x0000_i1360" DrawAspect="Content" ObjectID="_1371563221" r:id="rId23"/>
-        </w:object>
-      </w:r>
-      <w:r>
-        <w:t xml:space="preserve"> </w:t>
-      </w:r>
-      <w:r>
-        <w:tab/>
-      </w:r>
-      <w:r>
-        <w:fldChar w:fldCharType="begin"/>
-      </w:r>
-      <w:r>
-        <w:instrText xml:space="preserve"> MACROBUTTON MTPlaceRef \* MERGEFORMAT </w:instrText>
-      </w:r>
-      <w:r>
-        <w:fldChar w:fldCharType="begin"/>
-      </w:r>
-      <w:r>
-        <w:instrText xml:space="preserve"> SEQ MTEqn \h \* MERGEFORMAT </w:instrText>
-      </w:r>
-      <w:r>
-        <w:fldChar w:fldCharType="end"/>
-      </w:r>
-      <w:bookmarkStart w:id="29" w:name="ZEqnNum296220"/>
-      <w:r>
-        <w:instrText>(</w:instrText>
-      </w:r>
-      <w:r>
-        <w:fldChar w:fldCharType="begin"/>
-      </w:r>
-      <w:r>
-        <w:instrText xml:space="preserve"> SEQ MTChap \c \* Arabic \* MERGEFORMAT </w:instrText>
-      </w:r>
-      <w:r>
-        <w:fldChar w:fldCharType="separate"/>
-      </w:r>
-      <w:r>
-        <w:rPr>
-          <w:noProof/>
-        </w:rPr>
-        <w:instrText>2</w:instrText>
-      </w:r>
-      <w:r>
-        <w:fldChar w:fldCharType="end"/>
-      </w:r>
-      <w:r>
-        <w:instrText>-</w:instrText>
-      </w:r>
-      <w:r>
-        <w:fldChar w:fldCharType="begin"/>
-      </w:r>
-      <w:r>
-        <w:instrText xml:space="preserve"> SEQ MTEqn \c \* Arabic \* MERGEFORMAT </w:instrText>
-      </w:r>
-      <w:r>
-        <w:fldChar w:fldCharType="separate"/>
-      </w:r>
-      <w:r>
-        <w:rPr>
-          <w:noProof/>
-        </w:rPr>
-        <w:instrText>6</w:instrText>
-      </w:r>
-      <w:r>
-        <w:fldChar w:fldCharType="end"/>
-      </w:r>
-      <w:r>
         <w:instrText>)</w:instrText>
       </w:r>
       <w:bookmarkEnd w:id="29"/>
@@ -7788,8 +8090,13 @@
       </w:r>
     </w:p>
     <w:p>
-      <w:r>
-        <w:t>where the prob</w:t>
+      <w:proofErr w:type="gramStart"/>
+      <w:r>
+        <w:t>where</w:t>
+      </w:r>
+      <w:proofErr w:type="gramEnd"/>
+      <w:r>
+        <w:t xml:space="preserve"> the prob</w:t>
       </w:r>
       <w:r>
         <w:t xml:space="preserve">ability of being in each bin </w:t>
@@ -7992,14 +8299,19 @@
           <w:position w:val="-32"/>
         </w:rPr>
         <w:object w:dxaOrig="1860" w:dyaOrig="780" w14:anchorId="61EB085B">
-          <v:shape id="_x0000_i1354" type="#_x0000_t75" style="width:93.35pt;height:39.35pt" o:ole="">
+          <v:shape id="_x0000_i1100" type="#_x0000_t75" style="width:93pt;height:39pt" o:ole="">
             <v:imagedata r:id="rId24" o:title=""/>
           </v:shape>
-          <o:OLEObject Type="Embed" ProgID="Equation.DSMT4" ShapeID="_x0000_i1354" DrawAspect="Content" ObjectID="_1371563222" r:id="rId25"/>
+          <o:OLEObject Type="Embed" ProgID="Equation.DSMT4" ShapeID="_x0000_i1100" DrawAspect="Content" ObjectID="_1371564229" r:id="rId25"/>
         </w:object>
       </w:r>
-      <w:r>
-        <w:t xml:space="preserve"> , where </w:t>
+      <w:proofErr w:type="gramStart"/>
+      <w:r>
+        <w:t xml:space="preserve"> ,</w:t>
+      </w:r>
+      <w:proofErr w:type="gramEnd"/>
+      <w:r>
+        <w:t xml:space="preserve"> where </w:t>
       </w:r>
       <w:r>
         <w:rPr>
@@ -8118,7 +8430,7 @@
         <w:fldChar w:fldCharType="begin"/>
       </w:r>
       <w:r>
-        <w:instrText xml:space="preserve"> REF _Ref297820858 \h </w:instrText>
+        <w:instrText xml:space="preserve"> REF _Ref297821800 \h </w:instrText>
       </w:r>
       <w:r>
         <w:fldChar w:fldCharType="separate"/>
@@ -8148,10 +8460,25 @@
         <w:t xml:space="preserve">.  </w:t>
       </w:r>
       <w:r>
-        <w:t xml:space="preserve">From this, it's clear that the clustered averages are linearly correlated to the full averages. I have also plotted the correlation coefficients and best-fit slopes as </w:t>
-      </w:r>
-      <w:r>
-        <w:t xml:space="preserve">a function of the cutoff, </w:t>
+        <w:t xml:space="preserve">From this, it's clear that the clustered averages are linearly correlated to the full averages. </w:t>
+      </w:r>
+      <w:r>
+        <w:t>The</w:t>
+      </w:r>
+      <w:r>
+        <w:t xml:space="preserve"> correlation coefficients and best-fit slopes</w:t>
+      </w:r>
+      <w:r>
+        <w:t xml:space="preserve"> </w:t>
+      </w:r>
+      <w:r>
+        <w:t>have also been plotted</w:t>
+      </w:r>
+      <w:r>
+        <w:t xml:space="preserve"> as a f</w:t>
+      </w:r>
+      <w:r>
+        <w:t xml:space="preserve">unction of the cutoff, </w:t>
       </w:r>
       <w:r>
         <w:rPr>
@@ -8160,13 +8487,16 @@
         <w:sym w:font="Symbol" w:char="F063"/>
       </w:r>
       <w:r>
-        <w:t xml:space="preserve"> in </w:t>
-      </w:r>
-      <w:r>
-        <w:fldChar w:fldCharType="begin"/>
-      </w:r>
-      <w:r>
-        <w:instrText xml:space="preserve"> REF _Ref297820870 \h </w:instrText>
+        <w:t xml:space="preserve">, </w:t>
+      </w:r>
+      <w:r>
+        <w:t xml:space="preserve">in </w:t>
+      </w:r>
+      <w:r>
+        <w:fldChar w:fldCharType="begin"/>
+      </w:r>
+      <w:r>
+        <w:instrText xml:space="preserve"> REF _Ref297821915 \h </w:instrText>
       </w:r>
       <w:r>
         <w:fldChar w:fldCharType="separate"/>
@@ -8193,7 +8523,10 @@
         <w:fldChar w:fldCharType="end"/>
       </w:r>
       <w:r>
-        <w:t xml:space="preserve">. Even for a relatively large </w:t>
+        <w:t xml:space="preserve">. </w:t>
+      </w:r>
+      <w:r>
+        <w:t xml:space="preserve">Even for a relatively large </w:t>
       </w:r>
       <w:r>
         <w:rPr>
@@ -8277,7 +8610,11 @@
         <w:t xml:space="preserve">all </w:t>
       </w:r>
       <w:r>
-        <w:t>frames are used, which is a significant decrease in computation requirement. This method also has the advantage of guaranteeing that the property the cluster is based on always has a clustered average nearly identical to the full average, which is a useful sanity check.</w:t>
+        <w:t xml:space="preserve">frames are used, which is a significant decrease in computation requirement. This method also has the advantage of </w:t>
+      </w:r>
+      <w:r>
+        <w:lastRenderedPageBreak/>
+        <w:t>guaranteeing that the property the cluster is based on always has a clustered average nearly identical to the full average, which is a useful sanity check.</w:t>
       </w:r>
     </w:p>
     <w:p>
@@ -8290,6 +8627,26 @@
       </w:pPr>
       <w:r>
         <w:br w:type="page"/>
+      </w:r>
+    </w:p>
+    <w:p>
+      <w:pPr>
+        <w:rPr>
+          <w:color w:val="008000"/>
+        </w:rPr>
+      </w:pPr>
+      <w:r>
+        <w:rPr>
+          <w:color w:val="008000"/>
+        </w:rPr>
+        <w:lastRenderedPageBreak/>
+        <w:t>**</w:t>
+      </w:r>
+      <w:r>
+        <w:rPr>
+          <w:color w:val="008000"/>
+        </w:rPr>
+        <w:t>REMAKE THIS FIGURE USING FEWER DOTS (LOWER RESOLUTION)</w:t>
       </w:r>
     </w:p>
     <w:p>
@@ -8300,63 +8657,62 @@
           <w:numId w:val="0"/>
         </w:numPr>
         <w:jc w:val="center"/>
-        <w:rPr>
-          <w:color w:val="008000"/>
-        </w:rPr>
-      </w:pPr>
-      <w:bookmarkStart w:id="30" w:name="_Toc297821113"/>
-      <w:r>
-        <w:rPr>
-          <w:color w:val="008000"/>
-        </w:rPr>
-        <w:t>**</w:t>
-      </w:r>
-      <w:r>
-        <w:rPr>
-          <w:color w:val="008000"/>
-        </w:rPr>
-        <w:t>REMAKE THIS FIGURE USING FEWER DOTS (LOWER RESOLUTION)</w:t>
+      </w:pPr>
+      <w:bookmarkStart w:id="30" w:name="_Ref297819690"/>
+      <w:bookmarkStart w:id="31" w:name="_Toc297822022"/>
+      <w:r>
+        <w:t xml:space="preserve">Figure </w:t>
+      </w:r>
+      <w:r>
+        <w:fldChar w:fldCharType="begin"/>
+      </w:r>
+      <w:r>
+        <w:instrText xml:space="preserve"> STYLEREF 2 \s </w:instrText>
+      </w:r>
+      <w:r>
+        <w:fldChar w:fldCharType="separate"/>
+      </w:r>
+      <w:r>
+        <w:rPr>
+          <w:noProof/>
+        </w:rPr>
+        <w:t>2</w:t>
+      </w:r>
+      <w:r>
+        <w:rPr>
+          <w:noProof/>
+        </w:rPr>
+        <w:fldChar w:fldCharType="end"/>
+      </w:r>
+      <w:r>
+        <w:noBreakHyphen/>
+      </w:r>
+      <w:r>
+        <w:fldChar w:fldCharType="begin"/>
+      </w:r>
+      <w:r>
+        <w:instrText xml:space="preserve"> SEQ Figure \* ARABIC \s 2 </w:instrText>
+      </w:r>
+      <w:r>
+        <w:fldChar w:fldCharType="separate"/>
+      </w:r>
+      <w:r>
+        <w:rPr>
+          <w:noProof/>
+        </w:rPr>
+        <w:t>2</w:t>
+      </w:r>
+      <w:r>
+        <w:rPr>
+          <w:noProof/>
+        </w:rPr>
+        <w:fldChar w:fldCharType="end"/>
       </w:r>
       <w:bookmarkEnd w:id="30"/>
-    </w:p>
-    <w:p>
-      <w:pPr>
-        <w:pStyle w:val="Heading8"/>
-        <w:numPr>
-          <w:ilvl w:val="0"/>
-          <w:numId w:val="0"/>
-        </w:numPr>
-        <w:jc w:val="center"/>
-      </w:pPr>
-      <w:bookmarkStart w:id="31" w:name="_Ref297819690"/>
-      <w:bookmarkStart w:id="32" w:name="_Toc297821114"/>
-      <w:r>
-        <w:t xml:space="preserve">Figure </w:t>
-      </w:r>
-      <w:fldSimple w:instr=" STYLEREF 2 \s ">
-        <w:r>
-          <w:rPr>
-            <w:noProof/>
-          </w:rPr>
-          <w:t>2</w:t>
-        </w:r>
-      </w:fldSimple>
-      <w:r>
-        <w:noBreakHyphen/>
-      </w:r>
-      <w:fldSimple w:instr=" SEQ Figure \* ARABIC \s 2 ">
-        <w:r>
-          <w:rPr>
-            <w:noProof/>
-          </w:rPr>
-          <w:t>2</w:t>
-        </w:r>
-      </w:fldSimple>
+      <w:r>
+        <w:t>: PB Solvent Reaction Field vs. Solute Analytic Coulomb Field</w:t>
+      </w:r>
       <w:bookmarkEnd w:id="31"/>
-      <w:r>
-        <w:t>: PB Solvent Reaction Field vs. Solute Analytic Coulomb Field</w:t>
-      </w:r>
-      <w:bookmarkEnd w:id="32"/>
     </w:p>
     <w:p>
       <w:r>
@@ -8386,30 +8742,118 @@
         <w:pStyle w:val="Heading8"/>
         <w:jc w:val="center"/>
       </w:pPr>
-      <w:bookmarkStart w:id="33" w:name="_Ref297820858"/>
-      <w:bookmarkStart w:id="34" w:name="_Toc297821115"/>
+      <w:bookmarkStart w:id="32" w:name="_Ref297820858"/>
+      <w:r>
+        <w:rPr>
+          <w:noProof/>
+        </w:rPr>
+        <w:lastRenderedPageBreak/>
+        <w:drawing>
+          <wp:inline distT="0" distB="0" distL="0" distR="0" wp14:anchorId="62C750D3" wp14:editId="214E85F8">
+            <wp:extent cx="5486400" cy="4114800"/>
+            <wp:effectExtent l="0" t="0" r="0" b="0"/>
+            <wp:docPr id="8" name="Picture 8"/>
+            <wp:cNvGraphicFramePr>
+              <a:graphicFrameLocks xmlns:a="http://schemas.openxmlformats.org/drawingml/2006/main" noChangeAspect="1"/>
+            </wp:cNvGraphicFramePr>
+            <a:graphic xmlns:a="http://schemas.openxmlformats.org/drawingml/2006/main">
+              <a:graphicData uri="http://schemas.openxmlformats.org/drawingml/2006/picture">
+                <pic:pic xmlns:pic="http://schemas.openxmlformats.org/drawingml/2006/picture">
+                  <pic:nvPicPr>
+                    <pic:cNvPr id="0" name="Picture 8"/>
+                    <pic:cNvPicPr>
+                      <a:picLocks noChangeAspect="1" noChangeArrowheads="1"/>
+                    </pic:cNvPicPr>
+                  </pic:nvPicPr>
+                  <pic:blipFill>
+                    <a:blip r:embed="rId26">
+                      <a:extLst>
+                        <a:ext uri="{28A0092B-C50C-407E-A947-70E740481C1C}">
+                          <a14:useLocalDpi xmlns:a14="http://schemas.microsoft.com/office/drawing/2010/main" val="0"/>
+                        </a:ext>
+                      </a:extLst>
+                    </a:blip>
+                    <a:srcRect/>
+                    <a:stretch>
+                      <a:fillRect/>
+                    </a:stretch>
+                  </pic:blipFill>
+                  <pic:spPr bwMode="auto">
+                    <a:xfrm>
+                      <a:off x="0" y="0"/>
+                      <a:ext cx="5486400" cy="4114800"/>
+                    </a:xfrm>
+                    <a:prstGeom prst="rect">
+                      <a:avLst/>
+                    </a:prstGeom>
+                    <a:noFill/>
+                    <a:ln>
+                      <a:noFill/>
+                    </a:ln>
+                  </pic:spPr>
+                </pic:pic>
+              </a:graphicData>
+            </a:graphic>
+          </wp:inline>
+        </w:drawing>
+      </w:r>
+    </w:p>
+    <w:p>
+      <w:pPr>
+        <w:pStyle w:val="Heading8"/>
+        <w:jc w:val="center"/>
+      </w:pPr>
+      <w:bookmarkStart w:id="33" w:name="_Ref297821800"/>
+      <w:bookmarkStart w:id="34" w:name="_Toc297822023"/>
       <w:r>
         <w:t xml:space="preserve">Figure </w:t>
       </w:r>
-      <w:fldSimple w:instr=" STYLEREF 2 \s ">
-        <w:r>
-          <w:rPr>
-            <w:noProof/>
-          </w:rPr>
-          <w:t>2</w:t>
-        </w:r>
-      </w:fldSimple>
+      <w:r>
+        <w:fldChar w:fldCharType="begin"/>
+      </w:r>
+      <w:r>
+        <w:instrText xml:space="preserve"> STYLEREF 2 \s </w:instrText>
+      </w:r>
+      <w:r>
+        <w:fldChar w:fldCharType="separate"/>
+      </w:r>
+      <w:r>
+        <w:rPr>
+          <w:noProof/>
+        </w:rPr>
+        <w:t>2</w:t>
+      </w:r>
+      <w:r>
+        <w:rPr>
+          <w:noProof/>
+        </w:rPr>
+        <w:fldChar w:fldCharType="end"/>
+      </w:r>
       <w:r>
         <w:noBreakHyphen/>
       </w:r>
-      <w:fldSimple w:instr=" SEQ Figure \* ARABIC \s 2 ">
-        <w:r>
-          <w:rPr>
-            <w:noProof/>
-          </w:rPr>
-          <w:t>3</w:t>
-        </w:r>
-      </w:fldSimple>
+      <w:r>
+        <w:fldChar w:fldCharType="begin"/>
+      </w:r>
+      <w:r>
+        <w:instrText xml:space="preserve"> SEQ Figure \* ARABIC \s 2 </w:instrText>
+      </w:r>
+      <w:r>
+        <w:fldChar w:fldCharType="separate"/>
+      </w:r>
+      <w:r>
+        <w:rPr>
+          <w:noProof/>
+        </w:rPr>
+        <w:t>3</w:t>
+      </w:r>
+      <w:r>
+        <w:rPr>
+          <w:noProof/>
+        </w:rPr>
+        <w:fldChar w:fldCharType="end"/>
+      </w:r>
+      <w:bookmarkEnd w:id="32"/>
       <w:bookmarkEnd w:id="33"/>
       <w:r>
         <w:t>: Field Values using Clustering Vs. Field Values using All Frames</w:t>
@@ -8457,38 +8901,132 @@
         </w:rPr>
       </w:pPr>
       <w:bookmarkStart w:id="35" w:name="_Ref297820870"/>
-      <w:bookmarkStart w:id="36" w:name="_Toc297821116"/>
+      <w:r>
+        <w:rPr>
+          <w:b/>
+          <w:smallCaps/>
+          <w:noProof/>
+        </w:rPr>
+        <w:lastRenderedPageBreak/>
+        <w:drawing>
+          <wp:inline distT="0" distB="0" distL="0" distR="0" wp14:anchorId="44572A52" wp14:editId="6A4F64A9">
+            <wp:extent cx="5486400" cy="4114800"/>
+            <wp:effectExtent l="0" t="0" r="0" b="0"/>
+            <wp:docPr id="9" name="Picture 9"/>
+            <wp:cNvGraphicFramePr>
+              <a:graphicFrameLocks xmlns:a="http://schemas.openxmlformats.org/drawingml/2006/main" noChangeAspect="1"/>
+            </wp:cNvGraphicFramePr>
+            <a:graphic xmlns:a="http://schemas.openxmlformats.org/drawingml/2006/main">
+              <a:graphicData uri="http://schemas.openxmlformats.org/drawingml/2006/picture">
+                <pic:pic xmlns:pic="http://schemas.openxmlformats.org/drawingml/2006/picture">
+                  <pic:nvPicPr>
+                    <pic:cNvPr id="0" name="Picture 9"/>
+                    <pic:cNvPicPr>
+                      <a:picLocks noChangeAspect="1" noChangeArrowheads="1"/>
+                    </pic:cNvPicPr>
+                  </pic:nvPicPr>
+                  <pic:blipFill>
+                    <a:blip r:embed="rId27">
+                      <a:extLst>
+                        <a:ext uri="{28A0092B-C50C-407E-A947-70E740481C1C}">
+                          <a14:useLocalDpi xmlns:a14="http://schemas.microsoft.com/office/drawing/2010/main" val="0"/>
+                        </a:ext>
+                      </a:extLst>
+                    </a:blip>
+                    <a:srcRect/>
+                    <a:stretch>
+                      <a:fillRect/>
+                    </a:stretch>
+                  </pic:blipFill>
+                  <pic:spPr bwMode="auto">
+                    <a:xfrm>
+                      <a:off x="0" y="0"/>
+                      <a:ext cx="5486400" cy="4114800"/>
+                    </a:xfrm>
+                    <a:prstGeom prst="rect">
+                      <a:avLst/>
+                    </a:prstGeom>
+                    <a:noFill/>
+                    <a:ln>
+                      <a:noFill/>
+                    </a:ln>
+                  </pic:spPr>
+                </pic:pic>
+              </a:graphicData>
+            </a:graphic>
+          </wp:inline>
+        </w:drawing>
+      </w:r>
+    </w:p>
+    <w:p>
+      <w:pPr>
+        <w:pStyle w:val="Heading8"/>
+        <w:jc w:val="center"/>
+        <w:rPr>
+          <w:b/>
+          <w:smallCaps/>
+        </w:rPr>
+      </w:pPr>
+      <w:bookmarkStart w:id="36" w:name="_Ref297821915"/>
+      <w:bookmarkStart w:id="37" w:name="_Toc297822024"/>
       <w:r>
         <w:t xml:space="preserve">Figure </w:t>
       </w:r>
-      <w:fldSimple w:instr=" STYLEREF 2 \s ">
-        <w:r>
-          <w:rPr>
-            <w:noProof/>
-          </w:rPr>
-          <w:t>2</w:t>
-        </w:r>
-      </w:fldSimple>
+      <w:r>
+        <w:fldChar w:fldCharType="begin"/>
+      </w:r>
+      <w:r>
+        <w:instrText xml:space="preserve"> STYLEREF 2 \s </w:instrText>
+      </w:r>
+      <w:r>
+        <w:fldChar w:fldCharType="separate"/>
+      </w:r>
+      <w:r>
+        <w:rPr>
+          <w:noProof/>
+        </w:rPr>
+        <w:t>2</w:t>
+      </w:r>
+      <w:r>
+        <w:rPr>
+          <w:noProof/>
+        </w:rPr>
+        <w:fldChar w:fldCharType="end"/>
+      </w:r>
       <w:r>
         <w:noBreakHyphen/>
       </w:r>
-      <w:fldSimple w:instr=" SEQ Figure \* ARABIC \s 2 ">
-        <w:r>
-          <w:rPr>
-            <w:noProof/>
-          </w:rPr>
-          <w:t>4</w:t>
-        </w:r>
-      </w:fldSimple>
+      <w:r>
+        <w:fldChar w:fldCharType="begin"/>
+      </w:r>
+      <w:r>
+        <w:instrText xml:space="preserve"> SEQ Figure \* ARABIC \s 2 </w:instrText>
+      </w:r>
+      <w:r>
+        <w:fldChar w:fldCharType="separate"/>
+      </w:r>
+      <w:r>
+        <w:rPr>
+          <w:noProof/>
+        </w:rPr>
+        <w:t>4</w:t>
+      </w:r>
+      <w:r>
+        <w:rPr>
+          <w:noProof/>
+        </w:rPr>
+        <w:fldChar w:fldCharType="end"/>
+      </w:r>
       <w:bookmarkEnd w:id="35"/>
+      <w:bookmarkEnd w:id="36"/>
       <w:r>
         <w:t>: Correlations and Slopes at Various Cutoff Values</w:t>
       </w:r>
-      <w:bookmarkEnd w:id="36"/>
-    </w:p>
-    <w:p>
-      <w:r>
-        <w:t xml:space="preserve">Correlation coefficients of the Coulomb electrostatic field (red), solvent reaction field (blue), and the electrostatic field calculated using the AMOEBA force field (green) as a function of the cutoff, $\chi$. (Bottom) Best-fit slopes of the Coulomb electrostatic field (red), solvent reaction field (blue), and the electrostatic field calculated using the AMOEBA force field (green) as a function of the cutoff, </w:t>
+      <w:bookmarkEnd w:id="37"/>
+    </w:p>
+    <w:p>
+      <w:r>
+        <w:t xml:space="preserve">Correlation coefficients of the Coulomb electrostatic field (red), solvent reaction field (blue), and the electrostatic field calculated using the AMOEBA force field (green) as a function of the cutoff, </w:t>
       </w:r>
       <w:r>
         <w:rPr>
@@ -8497,6 +9035,18 @@
         <w:sym w:font="Symbol" w:char="F063"/>
       </w:r>
       <w:r>
+        <w:t xml:space="preserve">.  </w:t>
+      </w:r>
+      <w:r>
+        <w:t xml:space="preserve">(Bottom) Best-fit slopes of the Coulomb electrostatic field (red), solvent reaction field (blue), and the electrostatic field calculated using the AMOEBA force field (green) as a function of the cutoff, </w:t>
+      </w:r>
+      <w:r>
+        <w:rPr>
+          <w:i/>
+        </w:rPr>
+        <w:sym w:font="Symbol" w:char="F063"/>
+      </w:r>
+      <w:r>
         <w:t>.</w:t>
       </w:r>
     </w:p>
@@ -8510,15 +9060,16 @@
         <w:pStyle w:val="Heading3"/>
       </w:pPr>
       <w:r>
+        <w:lastRenderedPageBreak/>
         <w:t xml:space="preserve"> </w:t>
       </w:r>
-      <w:bookmarkStart w:id="37" w:name="_Toc297815400"/>
-      <w:bookmarkStart w:id="38" w:name="_Toc297821070"/>
+      <w:bookmarkStart w:id="38" w:name="_Toc297815400"/>
+      <w:bookmarkStart w:id="39" w:name="_Toc297821979"/>
       <w:r>
         <w:t>Probe Parameterization for AMOEBA</w:t>
       </w:r>
-      <w:bookmarkEnd w:id="37"/>
       <w:bookmarkEnd w:id="38"/>
+      <w:bookmarkEnd w:id="39"/>
     </w:p>
     <w:p>
       <w:pPr>
@@ -8549,15 +9100,16 @@
         <w:pStyle w:val="Heading3"/>
       </w:pPr>
       <w:r>
+        <w:lastRenderedPageBreak/>
         <w:t xml:space="preserve"> </w:t>
       </w:r>
-      <w:bookmarkStart w:id="39" w:name="_Toc297815401"/>
-      <w:bookmarkStart w:id="40" w:name="_Toc297821071"/>
+      <w:bookmarkStart w:id="40" w:name="_Toc297815401"/>
+      <w:bookmarkStart w:id="41" w:name="_Toc297821980"/>
       <w:r>
         <w:t>Small Molecule Simulations in AMOEBA</w:t>
       </w:r>
-      <w:bookmarkEnd w:id="39"/>
       <w:bookmarkEnd w:id="40"/>
+      <w:bookmarkEnd w:id="41"/>
     </w:p>
     <w:p>
       <w:pPr>
@@ -8602,6 +9154,7 @@
         <w:pStyle w:val="Heading2"/>
       </w:pPr>
       <w:r>
+        <w:lastRenderedPageBreak/>
         <w:fldChar w:fldCharType="begin"/>
       </w:r>
       <w:r>
@@ -8640,8 +9193,8 @@
       <w:r>
         <w:fldChar w:fldCharType="end"/>
       </w:r>
-      <w:bookmarkStart w:id="41" w:name="_Toc297815402"/>
-      <w:bookmarkStart w:id="42" w:name="_Toc297821072"/>
+      <w:bookmarkStart w:id="42" w:name="_Toc297815402"/>
+      <w:bookmarkStart w:id="43" w:name="_Toc297821981"/>
       <w:r>
         <w:fldChar w:fldCharType="end"/>
       </w:r>
@@ -8654,8 +9207,8 @@
       <w:r>
         <w:t>Methods</w:t>
       </w:r>
-      <w:bookmarkEnd w:id="41"/>
       <w:bookmarkEnd w:id="42"/>
+      <w:bookmarkEnd w:id="43"/>
     </w:p>
     <w:p>
       <w:pPr>
@@ -8664,13 +9217,13 @@
       <w:r>
         <w:t xml:space="preserve"> </w:t>
       </w:r>
-      <w:bookmarkStart w:id="43" w:name="_Toc297815403"/>
-      <w:bookmarkStart w:id="44" w:name="_Toc297821073"/>
+      <w:bookmarkStart w:id="44" w:name="_Toc297815403"/>
+      <w:bookmarkStart w:id="45" w:name="_Toc297821982"/>
       <w:r>
         <w:t>Amber03 with Explicit TIP3P Water</w:t>
       </w:r>
-      <w:bookmarkEnd w:id="43"/>
       <w:bookmarkEnd w:id="44"/>
+      <w:bookmarkEnd w:id="45"/>
     </w:p>
     <w:p>
       <w:pPr>
@@ -8680,13 +9233,13 @@
       <w:r>
         <w:t xml:space="preserve"> </w:t>
       </w:r>
-      <w:bookmarkStart w:id="45" w:name="_Toc297815404"/>
-      <w:bookmarkStart w:id="46" w:name="_Toc297821074"/>
+      <w:bookmarkStart w:id="46" w:name="_Toc297815404"/>
+      <w:bookmarkStart w:id="47" w:name="_Toc297821983"/>
       <w:r>
         <w:t>Reaction Field Electrostatics</w:t>
       </w:r>
-      <w:bookmarkEnd w:id="45"/>
       <w:bookmarkEnd w:id="46"/>
+      <w:bookmarkEnd w:id="47"/>
     </w:p>
     <w:p>
       <w:pPr>
@@ -8696,13 +9249,13 @@
       <w:r>
         <w:t xml:space="preserve"> </w:t>
       </w:r>
-      <w:bookmarkStart w:id="47" w:name="_Toc297815405"/>
-      <w:bookmarkStart w:id="48" w:name="_Toc297821075"/>
+      <w:bookmarkStart w:id="48" w:name="_Toc297815405"/>
+      <w:bookmarkStart w:id="49" w:name="_Toc297821984"/>
       <w:r>
         <w:t>Hybrid Solvent Reaction Field Electrostatics and Solute Coulomb Field</w:t>
       </w:r>
-      <w:bookmarkEnd w:id="47"/>
       <w:bookmarkEnd w:id="48"/>
+      <w:bookmarkEnd w:id="49"/>
       <w:r>
         <w:t xml:space="preserve"> </w:t>
       </w:r>
@@ -8736,15 +9289,16 @@
         <w:pStyle w:val="Heading3"/>
       </w:pPr>
       <w:r>
+        <w:lastRenderedPageBreak/>
         <w:t xml:space="preserve"> </w:t>
       </w:r>
-      <w:bookmarkStart w:id="49" w:name="_Toc297815406"/>
-      <w:bookmarkStart w:id="50" w:name="_Toc297821076"/>
+      <w:bookmarkStart w:id="50" w:name="_Toc297815406"/>
+      <w:bookmarkStart w:id="51" w:name="_Toc297821985"/>
       <w:r>
         <w:t>Amber03 with Poisson-Boltzmann Continuum Solvent</w:t>
       </w:r>
-      <w:bookmarkEnd w:id="49"/>
       <w:bookmarkEnd w:id="50"/>
+      <w:bookmarkEnd w:id="51"/>
     </w:p>
     <w:p>
       <w:pPr>
@@ -8754,13 +9308,13 @@
       <w:r>
         <w:t xml:space="preserve"> </w:t>
       </w:r>
-      <w:bookmarkStart w:id="51" w:name="_Toc297815407"/>
-      <w:bookmarkStart w:id="52" w:name="_Toc297821077"/>
+      <w:bookmarkStart w:id="52" w:name="_Toc297815407"/>
+      <w:bookmarkStart w:id="53" w:name="_Toc297821986"/>
       <w:r>
         <w:t>Reaction Field Method</w:t>
       </w:r>
-      <w:bookmarkEnd w:id="51"/>
       <w:bookmarkEnd w:id="52"/>
+      <w:bookmarkEnd w:id="53"/>
     </w:p>
     <w:p>
       <w:pPr>
@@ -8778,16 +9332,16 @@
       <w:r>
         <w:t xml:space="preserve"> </w:t>
       </w:r>
-      <w:bookmarkStart w:id="53" w:name="_Toc297815408"/>
-      <w:bookmarkStart w:id="54" w:name="_Toc297821078"/>
+      <w:bookmarkStart w:id="54" w:name="_Toc297815408"/>
+      <w:bookmarkStart w:id="55" w:name="_Toc297821987"/>
       <w:r>
         <w:t>Grid spacing and</w:t>
       </w:r>
       <w:r>
         <w:t xml:space="preserve"> size</w:t>
       </w:r>
-      <w:bookmarkEnd w:id="53"/>
       <w:bookmarkEnd w:id="54"/>
+      <w:bookmarkEnd w:id="55"/>
     </w:p>
     <w:p>
       <w:pPr>
@@ -8805,16 +9359,16 @@
       <w:r>
         <w:t xml:space="preserve"> </w:t>
       </w:r>
-      <w:bookmarkStart w:id="55" w:name="_Toc297815409"/>
-      <w:bookmarkStart w:id="56" w:name="_Toc297821079"/>
+      <w:bookmarkStart w:id="56" w:name="_Toc297815409"/>
+      <w:bookmarkStart w:id="57" w:name="_Toc297821988"/>
       <w:r>
         <w:t xml:space="preserve">Box </w:t>
       </w:r>
       <w:r>
         <w:t>Location</w:t>
       </w:r>
-      <w:bookmarkEnd w:id="55"/>
       <w:bookmarkEnd w:id="56"/>
+      <w:bookmarkEnd w:id="57"/>
     </w:p>
     <w:p>
       <w:pPr>
@@ -8845,15 +9399,16 @@
         <w:pStyle w:val="Heading3"/>
       </w:pPr>
       <w:r>
+        <w:lastRenderedPageBreak/>
         <w:t xml:space="preserve"> </w:t>
       </w:r>
-      <w:bookmarkStart w:id="57" w:name="_Toc297815410"/>
-      <w:bookmarkStart w:id="58" w:name="_Toc297821080"/>
+      <w:bookmarkStart w:id="58" w:name="_Toc297815410"/>
+      <w:bookmarkStart w:id="59" w:name="_Toc297821989"/>
       <w:r>
         <w:t>Amber03 with Poisson-Boltzmann Continuum Solvent and Select Explicit TIP3P Water Molecules</w:t>
       </w:r>
-      <w:bookmarkEnd w:id="57"/>
       <w:bookmarkEnd w:id="58"/>
+      <w:bookmarkEnd w:id="59"/>
     </w:p>
     <w:p>
       <w:pPr>
@@ -8866,13 +9421,13 @@
       <w:r>
         <w:t xml:space="preserve"> </w:t>
       </w:r>
-      <w:bookmarkStart w:id="59" w:name="_Toc297815411"/>
-      <w:bookmarkStart w:id="60" w:name="_Toc297821081"/>
+      <w:bookmarkStart w:id="60" w:name="_Toc297815411"/>
+      <w:bookmarkStart w:id="61" w:name="_Toc297821990"/>
       <w:r>
         <w:t>5 Å Water Sphere Around the Vibrational Chromophore</w:t>
       </w:r>
-      <w:bookmarkEnd w:id="59"/>
       <w:bookmarkEnd w:id="60"/>
+      <w:bookmarkEnd w:id="61"/>
     </w:p>
     <w:p>
       <w:pPr>
@@ -8890,13 +9445,13 @@
       <w:r>
         <w:t xml:space="preserve"> </w:t>
       </w:r>
-      <w:bookmarkStart w:id="61" w:name="_Toc297815412"/>
-      <w:bookmarkStart w:id="62" w:name="_Toc297821082"/>
+      <w:bookmarkStart w:id="62" w:name="_Toc297815412"/>
+      <w:bookmarkStart w:id="63" w:name="_Toc297821991"/>
       <w:r>
         <w:t>Single Water Molecule Nearest the Vibrational Chromophore</w:t>
       </w:r>
-      <w:bookmarkEnd w:id="61"/>
       <w:bookmarkEnd w:id="62"/>
+      <w:bookmarkEnd w:id="63"/>
     </w:p>
     <w:p>
       <w:pPr>
@@ -8914,13 +9469,13 @@
       <w:r>
         <w:t xml:space="preserve"> </w:t>
       </w:r>
-      <w:bookmarkStart w:id="63" w:name="_Toc297815413"/>
-      <w:bookmarkStart w:id="64" w:name="_Toc297821083"/>
+      <w:bookmarkStart w:id="64" w:name="_Toc297815413"/>
+      <w:bookmarkStart w:id="65" w:name="_Toc297821992"/>
       <w:r>
         <w:t>Water Molecular Hydrogen Bonding to the Vibrational Chromophore</w:t>
       </w:r>
-      <w:bookmarkEnd w:id="63"/>
       <w:bookmarkEnd w:id="64"/>
+      <w:bookmarkEnd w:id="65"/>
     </w:p>
     <w:p>
       <w:pPr>
@@ -8951,15 +9506,16 @@
         <w:pStyle w:val="Heading3"/>
       </w:pPr>
       <w:r>
+        <w:lastRenderedPageBreak/>
         <w:t xml:space="preserve"> </w:t>
       </w:r>
-      <w:bookmarkStart w:id="65" w:name="_Toc297815414"/>
-      <w:bookmarkStart w:id="66" w:name="_Toc297821084"/>
+      <w:bookmarkStart w:id="66" w:name="_Toc297815414"/>
+      <w:bookmarkStart w:id="67" w:name="_Toc297821993"/>
       <w:r>
         <w:t>AMOEBA</w:t>
       </w:r>
-      <w:bookmarkEnd w:id="65"/>
       <w:bookmarkEnd w:id="66"/>
+      <w:bookmarkEnd w:id="67"/>
     </w:p>
     <w:p>
       <w:pPr>
@@ -8969,13 +9525,13 @@
       <w:r>
         <w:t xml:space="preserve"> </w:t>
       </w:r>
-      <w:bookmarkStart w:id="67" w:name="_Toc297815415"/>
-      <w:bookmarkStart w:id="68" w:name="_Toc297821085"/>
+      <w:bookmarkStart w:id="68" w:name="_Toc297815415"/>
+      <w:bookmarkStart w:id="69" w:name="_Toc297821994"/>
       <w:r>
         <w:t>Poisson-Boltzmann Continuum Solvent</w:t>
       </w:r>
-      <w:bookmarkEnd w:id="67"/>
       <w:bookmarkEnd w:id="68"/>
+      <w:bookmarkEnd w:id="69"/>
     </w:p>
     <w:p>
       <w:pPr>
@@ -8993,13 +9549,13 @@
       <w:r>
         <w:t xml:space="preserve"> </w:t>
       </w:r>
-      <w:bookmarkStart w:id="69" w:name="_Toc297815416"/>
-      <w:bookmarkStart w:id="70" w:name="_Toc297821086"/>
+      <w:bookmarkStart w:id="70" w:name="_Toc297815416"/>
+      <w:bookmarkStart w:id="71" w:name="_Toc297821995"/>
       <w:r>
         <w:t>Explicit AMOEBA Water</w:t>
       </w:r>
-      <w:bookmarkEnd w:id="69"/>
       <w:bookmarkEnd w:id="70"/>
+      <w:bookmarkEnd w:id="71"/>
     </w:p>
     <w:p>
       <w:pPr>
@@ -9017,13 +9573,13 @@
       <w:r>
         <w:t xml:space="preserve"> </w:t>
       </w:r>
-      <w:bookmarkStart w:id="71" w:name="_Toc297815417"/>
-      <w:bookmarkStart w:id="72" w:name="_Toc297821087"/>
+      <w:bookmarkStart w:id="72" w:name="_Toc297815417"/>
+      <w:bookmarkStart w:id="73" w:name="_Toc297821996"/>
       <w:r>
         <w:t>Charge Penetration Field Corrections</w:t>
       </w:r>
-      <w:bookmarkEnd w:id="71"/>
       <w:bookmarkEnd w:id="72"/>
+      <w:bookmarkEnd w:id="73"/>
     </w:p>
     <w:p>
       <w:pPr>
@@ -9054,6 +9610,7 @@
         <w:pStyle w:val="Heading2"/>
       </w:pPr>
       <w:r>
+        <w:lastRenderedPageBreak/>
         <w:fldChar w:fldCharType="begin"/>
       </w:r>
       <w:r>
@@ -9092,16 +9649,16 @@
       <w:r>
         <w:fldChar w:fldCharType="end"/>
       </w:r>
-      <w:bookmarkStart w:id="73" w:name="_Toc297815418"/>
-      <w:bookmarkStart w:id="74" w:name="_Toc297821088"/>
+      <w:bookmarkStart w:id="74" w:name="_Toc297815418"/>
+      <w:bookmarkStart w:id="75" w:name="_Toc297821997"/>
       <w:r>
         <w:fldChar w:fldCharType="end"/>
       </w:r>
       <w:r>
         <w:t xml:space="preserve"> The Role of Electrostatics in Differential Binding of RalGDS to Rap Mutations E30D and K31E Investigated by Vibrational Spectroscopy of Thiocyanate Probes</w:t>
       </w:r>
-      <w:bookmarkEnd w:id="73"/>
       <w:bookmarkEnd w:id="74"/>
+      <w:bookmarkEnd w:id="75"/>
     </w:p>
     <w:p>
       <w:pPr>
@@ -9110,13 +9667,13 @@
       <w:r>
         <w:t xml:space="preserve"> </w:t>
       </w:r>
-      <w:bookmarkStart w:id="75" w:name="_Toc297815419"/>
-      <w:bookmarkStart w:id="76" w:name="_Toc297821089"/>
+      <w:bookmarkStart w:id="76" w:name="_Toc297815419"/>
+      <w:bookmarkStart w:id="77" w:name="_Toc297821998"/>
       <w:r>
         <w:t>Introduction</w:t>
       </w:r>
-      <w:bookmarkEnd w:id="75"/>
       <w:bookmarkEnd w:id="76"/>
+      <w:bookmarkEnd w:id="77"/>
     </w:p>
     <w:p>
       <w:pPr>
@@ -9133,13 +9690,13 @@
       <w:r>
         <w:t xml:space="preserve"> </w:t>
       </w:r>
-      <w:bookmarkStart w:id="77" w:name="_Toc297815420"/>
-      <w:bookmarkStart w:id="78" w:name="_Toc297821090"/>
+      <w:bookmarkStart w:id="78" w:name="_Toc297815420"/>
+      <w:bookmarkStart w:id="79" w:name="_Toc297821999"/>
       <w:r>
         <w:t>Results</w:t>
       </w:r>
-      <w:bookmarkEnd w:id="77"/>
       <w:bookmarkEnd w:id="78"/>
+      <w:bookmarkEnd w:id="79"/>
     </w:p>
     <w:p>
       <w:pPr>
@@ -9156,13 +9713,13 @@
       <w:r>
         <w:t xml:space="preserve"> </w:t>
       </w:r>
-      <w:bookmarkStart w:id="79" w:name="_Toc297815421"/>
-      <w:bookmarkStart w:id="80" w:name="_Toc297821091"/>
+      <w:bookmarkStart w:id="80" w:name="_Toc297815421"/>
+      <w:bookmarkStart w:id="81" w:name="_Toc297822000"/>
       <w:r>
         <w:t>Discussion</w:t>
       </w:r>
-      <w:bookmarkEnd w:id="79"/>
       <w:bookmarkEnd w:id="80"/>
+      <w:bookmarkEnd w:id="81"/>
     </w:p>
     <w:p>
       <w:pPr>
@@ -9198,6 +9755,7 @@
         <w:pStyle w:val="Heading2"/>
       </w:pPr>
       <w:r>
+        <w:lastRenderedPageBreak/>
         <w:fldChar w:fldCharType="begin"/>
       </w:r>
       <w:r>
@@ -9236,8 +9794,8 @@
       <w:r>
         <w:fldChar w:fldCharType="end"/>
       </w:r>
-      <w:bookmarkStart w:id="81" w:name="_Toc297815422"/>
-      <w:bookmarkStart w:id="82" w:name="_Toc297821092"/>
+      <w:bookmarkStart w:id="82" w:name="_Toc297815422"/>
+      <w:bookmarkStart w:id="83" w:name="_Toc297822001"/>
       <w:r>
         <w:fldChar w:fldCharType="end"/>
       </w:r>
@@ -9250,8 +9808,8 @@
         </w:rPr>
         <w:t>Optimizing Electrostatic Field Calculations with the Adaptive Poisson-Boltzmann Solver to Predict Electric Fields at Protein-Protein Interfaces I: Sampling and Focusing</w:t>
       </w:r>
-      <w:bookmarkEnd w:id="81"/>
       <w:bookmarkEnd w:id="82"/>
+      <w:bookmarkEnd w:id="83"/>
     </w:p>
     <w:p>
       <w:pPr>
@@ -9260,13 +9818,13 @@
       <w:r>
         <w:t xml:space="preserve"> </w:t>
       </w:r>
-      <w:bookmarkStart w:id="83" w:name="_Toc297815423"/>
-      <w:bookmarkStart w:id="84" w:name="_Toc297821093"/>
+      <w:bookmarkStart w:id="84" w:name="_Toc297815423"/>
+      <w:bookmarkStart w:id="85" w:name="_Toc297822002"/>
       <w:r>
         <w:t>Introduction</w:t>
       </w:r>
-      <w:bookmarkEnd w:id="83"/>
       <w:bookmarkEnd w:id="84"/>
+      <w:bookmarkEnd w:id="85"/>
     </w:p>
     <w:p>
       <w:pPr>
@@ -9283,13 +9841,13 @@
       <w:r>
         <w:t xml:space="preserve"> </w:t>
       </w:r>
-      <w:bookmarkStart w:id="85" w:name="_Toc297815424"/>
-      <w:bookmarkStart w:id="86" w:name="_Toc297821094"/>
+      <w:bookmarkStart w:id="86" w:name="_Toc297815424"/>
+      <w:bookmarkStart w:id="87" w:name="_Toc297822003"/>
       <w:r>
         <w:t>Results</w:t>
       </w:r>
-      <w:bookmarkEnd w:id="85"/>
       <w:bookmarkEnd w:id="86"/>
+      <w:bookmarkEnd w:id="87"/>
     </w:p>
     <w:p>
       <w:pPr>
@@ -9306,13 +9864,13 @@
       <w:r>
         <w:t xml:space="preserve"> </w:t>
       </w:r>
-      <w:bookmarkStart w:id="87" w:name="_Toc297815425"/>
-      <w:bookmarkStart w:id="88" w:name="_Toc297821095"/>
+      <w:bookmarkStart w:id="88" w:name="_Toc297815425"/>
+      <w:bookmarkStart w:id="89" w:name="_Toc297822004"/>
       <w:r>
         <w:t>Discussion</w:t>
       </w:r>
-      <w:bookmarkEnd w:id="87"/>
       <w:bookmarkEnd w:id="88"/>
+      <w:bookmarkEnd w:id="89"/>
     </w:p>
     <w:p>
       <w:pPr>
@@ -9343,6 +9901,7 @@
         <w:pStyle w:val="Heading2"/>
       </w:pPr>
       <w:r>
+        <w:lastRenderedPageBreak/>
         <w:fldChar w:fldCharType="begin"/>
       </w:r>
       <w:r>
@@ -9381,8 +9940,8 @@
       <w:r>
         <w:fldChar w:fldCharType="end"/>
       </w:r>
-      <w:bookmarkStart w:id="89" w:name="_Toc297815426"/>
-      <w:bookmarkStart w:id="90" w:name="_Toc297821096"/>
+      <w:bookmarkStart w:id="90" w:name="_Toc297815426"/>
+      <w:bookmarkStart w:id="91" w:name="_Toc297822005"/>
       <w:r>
         <w:fldChar w:fldCharType="end"/>
       </w:r>
@@ -9407,8 +9966,8 @@
         </w:rPr>
         <w:t>edict Electric Fields at Protein-Protein Interfaces II: Explicit Near-Probe and Hydrogen Bonding Water Molecules</w:t>
       </w:r>
-      <w:bookmarkEnd w:id="89"/>
       <w:bookmarkEnd w:id="90"/>
+      <w:bookmarkEnd w:id="91"/>
     </w:p>
     <w:p>
       <w:pPr>
@@ -9417,13 +9976,13 @@
       <w:r>
         <w:t xml:space="preserve"> </w:t>
       </w:r>
-      <w:bookmarkStart w:id="91" w:name="_Toc297815427"/>
-      <w:bookmarkStart w:id="92" w:name="_Toc297821097"/>
+      <w:bookmarkStart w:id="92" w:name="_Toc297815427"/>
+      <w:bookmarkStart w:id="93" w:name="_Toc297822006"/>
       <w:r>
         <w:t>Introduction</w:t>
       </w:r>
-      <w:bookmarkEnd w:id="91"/>
       <w:bookmarkEnd w:id="92"/>
+      <w:bookmarkEnd w:id="93"/>
     </w:p>
     <w:p>
       <w:pPr>
@@ -9440,13 +9999,13 @@
       <w:r>
         <w:t xml:space="preserve"> </w:t>
       </w:r>
-      <w:bookmarkStart w:id="93" w:name="_Toc297815428"/>
-      <w:bookmarkStart w:id="94" w:name="_Toc297821098"/>
+      <w:bookmarkStart w:id="94" w:name="_Toc297815428"/>
+      <w:bookmarkStart w:id="95" w:name="_Toc297822007"/>
       <w:r>
         <w:t>Results</w:t>
       </w:r>
-      <w:bookmarkEnd w:id="93"/>
       <w:bookmarkEnd w:id="94"/>
+      <w:bookmarkEnd w:id="95"/>
     </w:p>
     <w:p>
       <w:pPr>
@@ -9463,13 +10022,13 @@
       <w:r>
         <w:t xml:space="preserve"> </w:t>
       </w:r>
-      <w:bookmarkStart w:id="95" w:name="_Toc297815429"/>
-      <w:bookmarkStart w:id="96" w:name="_Toc297821099"/>
+      <w:bookmarkStart w:id="96" w:name="_Toc297815429"/>
+      <w:bookmarkStart w:id="97" w:name="_Toc297822008"/>
       <w:r>
         <w:t>Discussion</w:t>
       </w:r>
-      <w:bookmarkEnd w:id="95"/>
       <w:bookmarkEnd w:id="96"/>
+      <w:bookmarkEnd w:id="97"/>
     </w:p>
     <w:p>
       <w:pPr>
@@ -9505,6 +10064,7 @@
         <w:pStyle w:val="Heading2"/>
       </w:pPr>
       <w:r>
+        <w:lastRenderedPageBreak/>
         <w:fldChar w:fldCharType="begin"/>
       </w:r>
       <w:r>
@@ -9543,8 +10103,8 @@
       <w:r>
         <w:fldChar w:fldCharType="end"/>
       </w:r>
-      <w:bookmarkStart w:id="97" w:name="_Toc297815430"/>
-      <w:bookmarkStart w:id="98" w:name="_Toc297821100"/>
+      <w:bookmarkStart w:id="98" w:name="_Toc297815430"/>
+      <w:bookmarkStart w:id="99" w:name="_Toc297822009"/>
       <w:r>
         <w:fldChar w:fldCharType="end"/>
       </w:r>
@@ -9569,8 +10129,8 @@
         </w:rPr>
         <w:t>Polarizable Force Fields</w:t>
       </w:r>
-      <w:bookmarkEnd w:id="97"/>
       <w:bookmarkEnd w:id="98"/>
+      <w:bookmarkEnd w:id="99"/>
     </w:p>
     <w:p>
       <w:pPr>
@@ -9579,13 +10139,13 @@
       <w:r>
         <w:t xml:space="preserve"> </w:t>
       </w:r>
-      <w:bookmarkStart w:id="99" w:name="_Toc297815431"/>
-      <w:bookmarkStart w:id="100" w:name="_Toc297821101"/>
+      <w:bookmarkStart w:id="100" w:name="_Toc297815431"/>
+      <w:bookmarkStart w:id="101" w:name="_Toc297822010"/>
       <w:r>
         <w:t>Introduction</w:t>
       </w:r>
-      <w:bookmarkEnd w:id="99"/>
       <w:bookmarkEnd w:id="100"/>
+      <w:bookmarkEnd w:id="101"/>
     </w:p>
     <w:p>
       <w:pPr>
@@ -9602,13 +10162,13 @@
       <w:r>
         <w:t xml:space="preserve"> </w:t>
       </w:r>
-      <w:bookmarkStart w:id="101" w:name="_Toc297815432"/>
-      <w:bookmarkStart w:id="102" w:name="_Toc297821102"/>
+      <w:bookmarkStart w:id="102" w:name="_Toc297815432"/>
+      <w:bookmarkStart w:id="103" w:name="_Toc297822011"/>
       <w:r>
         <w:t>Results</w:t>
       </w:r>
-      <w:bookmarkEnd w:id="101"/>
       <w:bookmarkEnd w:id="102"/>
+      <w:bookmarkEnd w:id="103"/>
     </w:p>
     <w:p>
       <w:pPr>
@@ -9625,13 +10185,13 @@
       <w:r>
         <w:t xml:space="preserve"> </w:t>
       </w:r>
-      <w:bookmarkStart w:id="103" w:name="_Toc297815433"/>
-      <w:bookmarkStart w:id="104" w:name="_Toc297821103"/>
+      <w:bookmarkStart w:id="104" w:name="_Toc297815433"/>
+      <w:bookmarkStart w:id="105" w:name="_Toc297822012"/>
       <w:r>
         <w:t>Discussion</w:t>
       </w:r>
-      <w:bookmarkEnd w:id="103"/>
       <w:bookmarkEnd w:id="104"/>
+      <w:bookmarkEnd w:id="105"/>
     </w:p>
     <w:p>
       <w:pPr>
@@ -9667,6 +10227,7 @@
         <w:pStyle w:val="Heading2"/>
       </w:pPr>
       <w:r>
+        <w:lastRenderedPageBreak/>
         <w:fldChar w:fldCharType="begin"/>
       </w:r>
       <w:r>
@@ -9705,8 +10266,8 @@
       <w:r>
         <w:fldChar w:fldCharType="end"/>
       </w:r>
-      <w:bookmarkStart w:id="105" w:name="_Toc297815434"/>
-      <w:bookmarkStart w:id="106" w:name="_Toc297821104"/>
+      <w:bookmarkStart w:id="106" w:name="_Toc297815434"/>
+      <w:bookmarkStart w:id="107" w:name="_Toc297822013"/>
       <w:r>
         <w:fldChar w:fldCharType="end"/>
       </w:r>
@@ -9719,8 +10280,8 @@
         </w:rPr>
         <w:t>Electrostatic Fields in Small Thiocyanate Molecules with Ensembles Generated using the AMOEBA Force Field</w:t>
       </w:r>
-      <w:bookmarkEnd w:id="105"/>
       <w:bookmarkEnd w:id="106"/>
+      <w:bookmarkEnd w:id="107"/>
       <w:r>
         <w:rPr>
           <w:shd w:val="clear" w:color="auto" w:fill="FFFFFF"/>
@@ -9741,13 +10302,13 @@
       <w:r>
         <w:t xml:space="preserve"> </w:t>
       </w:r>
-      <w:bookmarkStart w:id="107" w:name="_Toc297815435"/>
-      <w:bookmarkStart w:id="108" w:name="_Toc297821105"/>
+      <w:bookmarkStart w:id="108" w:name="_Toc297815435"/>
+      <w:bookmarkStart w:id="109" w:name="_Toc297822014"/>
       <w:r>
         <w:t>Introduction</w:t>
       </w:r>
-      <w:bookmarkEnd w:id="107"/>
       <w:bookmarkEnd w:id="108"/>
+      <w:bookmarkEnd w:id="109"/>
     </w:p>
     <w:p>
       <w:pPr>
@@ -9764,13 +10325,13 @@
       <w:r>
         <w:t xml:space="preserve"> </w:t>
       </w:r>
-      <w:bookmarkStart w:id="109" w:name="_Toc297815436"/>
-      <w:bookmarkStart w:id="110" w:name="_Toc297821106"/>
+      <w:bookmarkStart w:id="110" w:name="_Toc297815436"/>
+      <w:bookmarkStart w:id="111" w:name="_Toc297822015"/>
       <w:r>
         <w:t>Results</w:t>
       </w:r>
-      <w:bookmarkEnd w:id="109"/>
       <w:bookmarkEnd w:id="110"/>
+      <w:bookmarkEnd w:id="111"/>
     </w:p>
     <w:p>
       <w:pPr>
@@ -9787,13 +10348,13 @@
       <w:r>
         <w:t xml:space="preserve"> </w:t>
       </w:r>
-      <w:bookmarkStart w:id="111" w:name="_Toc297815437"/>
-      <w:bookmarkStart w:id="112" w:name="_Toc297821107"/>
+      <w:bookmarkStart w:id="112" w:name="_Toc297815437"/>
+      <w:bookmarkStart w:id="113" w:name="_Toc297822016"/>
       <w:r>
         <w:t>Discussion</w:t>
       </w:r>
-      <w:bookmarkEnd w:id="111"/>
       <w:bookmarkEnd w:id="112"/>
+      <w:bookmarkEnd w:id="113"/>
     </w:p>
     <w:p>
       <w:pPr>
@@ -9836,13 +10397,14 @@
           <w:numId w:val="0"/>
         </w:numPr>
       </w:pPr>
-      <w:bookmarkStart w:id="113" w:name="_Toc297815438"/>
-      <w:bookmarkStart w:id="114" w:name="_Toc297821108"/>
-      <w:r>
+      <w:bookmarkStart w:id="114" w:name="_Toc297815438"/>
+      <w:bookmarkStart w:id="115" w:name="_Toc297822017"/>
+      <w:r>
+        <w:lastRenderedPageBreak/>
         <w:t>Appendix (or Appendices)</w:t>
       </w:r>
-      <w:bookmarkEnd w:id="113"/>
       <w:bookmarkEnd w:id="114"/>
+      <w:bookmarkEnd w:id="115"/>
     </w:p>
     <w:p>
       <w:pPr>
@@ -9882,13 +10444,14 @@
       <w:r>
         <w:br w:type="page"/>
       </w:r>
-      <w:bookmarkStart w:id="115" w:name="_Toc297815439"/>
-      <w:bookmarkStart w:id="116" w:name="_Toc297821109"/>
-      <w:r>
+      <w:bookmarkStart w:id="116" w:name="_Toc297815439"/>
+      <w:bookmarkStart w:id="117" w:name="_Toc297822018"/>
+      <w:r>
+        <w:lastRenderedPageBreak/>
         <w:t>Glossary</w:t>
       </w:r>
-      <w:bookmarkEnd w:id="115"/>
       <w:bookmarkEnd w:id="116"/>
+      <w:bookmarkEnd w:id="117"/>
     </w:p>
     <w:p>
       <w:pPr>
@@ -9898,8 +10461,8 @@
           <w:numId w:val="0"/>
         </w:numPr>
       </w:pPr>
-      <w:bookmarkStart w:id="117" w:name="_Toc297815440"/>
-      <w:bookmarkEnd w:id="117"/>
+      <w:bookmarkStart w:id="118" w:name="_Toc297815440"/>
+      <w:bookmarkEnd w:id="118"/>
     </w:p>
     <w:p>
       <w:pPr>
@@ -9931,16 +10494,17 @@
       <w:r>
         <w:br w:type="page"/>
       </w:r>
-      <w:bookmarkStart w:id="118" w:name="_Toc297815441"/>
-      <w:bookmarkStart w:id="119" w:name="_Toc297821110"/>
-      <w:r>
+      <w:bookmarkStart w:id="119" w:name="_Toc297815441"/>
+      <w:bookmarkStart w:id="120" w:name="_Toc297822019"/>
+      <w:r>
+        <w:lastRenderedPageBreak/>
         <w:t>References</w:t>
       </w:r>
-      <w:bookmarkEnd w:id="118"/>
       <w:bookmarkEnd w:id="119"/>
-    </w:p>
-    <w:bookmarkStart w:id="120" w:name="_Toc297815442"/>
-    <w:bookmarkEnd w:id="120"/>
+      <w:bookmarkEnd w:id="120"/>
+    </w:p>
+    <w:bookmarkStart w:id="121" w:name="_Toc297815442"/>
+    <w:bookmarkEnd w:id="121"/>
     <w:p>
       <w:pPr>
         <w:rPr>
@@ -9968,7 +10532,7 @@
         </w:rPr>
         <w:fldChar w:fldCharType="separate"/>
       </w:r>
-      <w:bookmarkStart w:id="121" w:name="_ENREF_1"/>
+      <w:bookmarkStart w:id="122" w:name="_ENREF_1"/>
       <w:r>
         <w:rPr>
           <w:noProof/>
@@ -10015,15 +10579,15 @@
         </w:rPr>
         <w:t>, 1701-1718.</w:t>
       </w:r>
-      <w:bookmarkEnd w:id="121"/>
-    </w:p>
-    <w:p>
-      <w:pPr>
-        <w:rPr>
-          <w:noProof/>
-        </w:rPr>
-      </w:pPr>
-      <w:bookmarkStart w:id="122" w:name="_ENREF_2"/>
+      <w:bookmarkEnd w:id="122"/>
+    </w:p>
+    <w:p>
+      <w:pPr>
+        <w:rPr>
+          <w:noProof/>
+        </w:rPr>
+      </w:pPr>
+      <w:bookmarkStart w:id="123" w:name="_ENREF_2"/>
       <w:r>
         <w:rPr>
           <w:noProof/>
@@ -10070,15 +10634,15 @@
         </w:rPr>
         <w:t>, 1999-2012.</w:t>
       </w:r>
-      <w:bookmarkEnd w:id="122"/>
-    </w:p>
-    <w:p>
-      <w:pPr>
-        <w:rPr>
-          <w:noProof/>
-        </w:rPr>
-      </w:pPr>
-      <w:bookmarkStart w:id="123" w:name="_ENREF_3"/>
+      <w:bookmarkEnd w:id="123"/>
+    </w:p>
+    <w:p>
+      <w:pPr>
+        <w:rPr>
+          <w:noProof/>
+        </w:rPr>
+      </w:pPr>
+      <w:bookmarkStart w:id="124" w:name="_ENREF_3"/>
       <w:r>
         <w:rPr>
           <w:noProof/>
@@ -10125,15 +10689,15 @@
         </w:rPr>
         <w:t xml:space="preserve"> (2), 926-935.</w:t>
       </w:r>
-      <w:bookmarkEnd w:id="123"/>
-    </w:p>
-    <w:p>
-      <w:pPr>
-        <w:rPr>
-          <w:noProof/>
-        </w:rPr>
-      </w:pPr>
-      <w:bookmarkStart w:id="124" w:name="_ENREF_4"/>
+      <w:bookmarkEnd w:id="124"/>
+    </w:p>
+    <w:p>
+      <w:pPr>
+        <w:rPr>
+          <w:noProof/>
+        </w:rPr>
+      </w:pPr>
+      <w:bookmarkStart w:id="125" w:name="_ENREF_4"/>
       <w:r>
         <w:rPr>
           <w:noProof/>
@@ -10180,15 +10744,15 @@
         </w:rPr>
         <w:t>, 10089-10092.</w:t>
       </w:r>
-      <w:bookmarkEnd w:id="124"/>
-    </w:p>
-    <w:p>
-      <w:pPr>
-        <w:rPr>
-          <w:noProof/>
-        </w:rPr>
-      </w:pPr>
-      <w:bookmarkStart w:id="125" w:name="_ENREF_5"/>
+      <w:bookmarkEnd w:id="125"/>
+    </w:p>
+    <w:p>
+      <w:pPr>
+        <w:rPr>
+          <w:noProof/>
+        </w:rPr>
+      </w:pPr>
+      <w:bookmarkStart w:id="126" w:name="_ENREF_5"/>
       <w:r>
         <w:rPr>
           <w:noProof/>
@@ -10235,15 +10799,15 @@
         </w:rPr>
         <w:t>, 8577-8593.</w:t>
       </w:r>
-      <w:bookmarkEnd w:id="125"/>
-    </w:p>
-    <w:p>
-      <w:pPr>
-        <w:rPr>
-          <w:noProof/>
-        </w:rPr>
-      </w:pPr>
-      <w:bookmarkStart w:id="126" w:name="_ENREF_6"/>
+      <w:bookmarkEnd w:id="126"/>
+    </w:p>
+    <w:p>
+      <w:pPr>
+        <w:rPr>
+          <w:noProof/>
+        </w:rPr>
+      </w:pPr>
+      <w:bookmarkStart w:id="127" w:name="_ENREF_6"/>
       <w:r>
         <w:rPr>
           <w:noProof/>
@@ -10283,15 +10847,15 @@
         </w:rPr>
         <w:t xml:space="preserve"> (- 12), - 1472.</w:t>
       </w:r>
-      <w:bookmarkEnd w:id="126"/>
-    </w:p>
-    <w:p>
-      <w:pPr>
-        <w:rPr>
-          <w:noProof/>
-        </w:rPr>
-      </w:pPr>
-      <w:bookmarkStart w:id="127" w:name="_ENREF_7"/>
+      <w:bookmarkEnd w:id="127"/>
+    </w:p>
+    <w:p>
+      <w:pPr>
+        <w:rPr>
+          <w:noProof/>
+        </w:rPr>
+      </w:pPr>
+      <w:bookmarkStart w:id="128" w:name="_ENREF_7"/>
       <w:r>
         <w:rPr>
           <w:noProof/>
@@ -10338,19 +10902,20 @@
         </w:rPr>
         <w:t>, 275-282.</w:t>
       </w:r>
-      <w:bookmarkEnd w:id="127"/>
-    </w:p>
-    <w:p>
-      <w:pPr>
-        <w:rPr>
-          <w:noProof/>
-        </w:rPr>
-      </w:pPr>
-      <w:bookmarkStart w:id="128" w:name="_ENREF_8"/>
-      <w:r>
-        <w:rPr>
-          <w:noProof/>
-        </w:rPr>
+      <w:bookmarkEnd w:id="128"/>
+    </w:p>
+    <w:p>
+      <w:pPr>
+        <w:rPr>
+          <w:noProof/>
+        </w:rPr>
+      </w:pPr>
+      <w:bookmarkStart w:id="129" w:name="_ENREF_8"/>
+      <w:r>
+        <w:rPr>
+          <w:noProof/>
+        </w:rPr>
+        <w:lastRenderedPageBreak/>
         <w:t>8.</w:t>
       </w:r>
       <w:r>
@@ -10393,7 +10958,7 @@
         </w:rPr>
         <w:t>, 6722-6731.</w:t>
       </w:r>
-      <w:bookmarkEnd w:id="128"/>
+      <w:bookmarkEnd w:id="129"/>
     </w:p>
     <w:p>
       <w:pPr>
@@ -10441,8 +11006,16 @@
         </w:rPr>
       </w:pPr>
     </w:p>
+    <w:p>
+      <w:pPr>
+        <w:rPr>
+          <w:rFonts w:ascii="New York" w:hAnsi="New York"/>
+          <w:sz w:val="20"/>
+        </w:rPr>
+      </w:pPr>
+    </w:p>
     <w:sectPr>
-      <w:footerReference w:type="default" r:id="rId26"/>
+      <w:footerReference w:type="default" r:id="rId28"/>
       <w:pgSz w:w="12240" w:h="15840"/>
       <w:pgMar w:top="1800" w:right="1800" w:bottom="1800" w:left="1800" w:header="0" w:footer="1728" w:gutter="0"/>
       <w:pgNumType w:start="1"/>
@@ -10555,7 +11128,7 @@
         <w:rStyle w:val="PageNumber"/>
         <w:noProof/>
       </w:rPr>
-      <w:t>xii</w:t>
+      <w:t>x</w:t>
     </w:r>
     <w:r>
       <w:rPr>
@@ -11223,12 +11796,14 @@
   <w:style w:type="paragraph" w:default="1" w:styleId="Normal">
     <w:name w:val="Normal"/>
     <w:qFormat/>
-    <w:rsid w:val="00EA45AD"/>
+    <w:rsid w:val="001D5D03"/>
     <w:pPr>
       <w:overflowPunct w:val="0"/>
       <w:autoSpaceDE w:val="0"/>
       <w:autoSpaceDN w:val="0"/>
       <w:adjustRightInd w:val="0"/>
+      <w:spacing w:line="480" w:lineRule="auto"/>
+      <w:jc w:val="both"/>
       <w:textAlignment w:val="baseline"/>
     </w:pPr>
     <w:rPr>
@@ -11450,7 +12025,6 @@
     <w:pPr>
       <w:spacing w:line="480" w:lineRule="atLeast"/>
       <w:ind w:firstLine="720"/>
-      <w:jc w:val="both"/>
     </w:pPr>
   </w:style>
   <w:style w:type="paragraph" w:styleId="Footer">
@@ -11597,7 +12171,6 @@
     <w:pPr>
       <w:spacing w:before="120" w:after="120"/>
       <w:ind w:left="720" w:hanging="720"/>
-      <w:jc w:val="both"/>
     </w:pPr>
   </w:style>
   <w:style w:type="paragraph" w:customStyle="1" w:styleId="headingfm2">
@@ -12374,7 +12947,7 @@
 </file>
 
 <file path=customXml/itemProps1.xml><?xml version="1.0" encoding="utf-8"?>
-<ds:datastoreItem xmlns:ds="http://schemas.openxmlformats.org/officeDocument/2006/customXml" ds:itemID="{50AF20C9-4076-E541-96E4-095CC3EEE66D}">
+<ds:datastoreItem xmlns:ds="http://schemas.openxmlformats.org/officeDocument/2006/customXml" ds:itemID="{91FE8616-C926-D740-9DED-7FC400BC3D27}">
   <ds:schemaRefs>
     <ds:schemaRef ds:uri="http://schemas.openxmlformats.org/officeDocument/2006/bibliography"/>
   </ds:schemaRefs>

</xml_diff>